<commit_message>
Add requirement into report file
</commit_message>
<xml_diff>
--- a/report/N21DCCN066_NguyenNgocThienPhuc.docx
+++ b/report/N21DCCN066_NguyenNgocThienPhuc.docx
@@ -4107,6 +4107,9 @@
         <w:jc w:val="center"/>
       </w:pPr>
       <w:r>
+        <w:rPr>
+          <w:noProof/>
+        </w:rPr>
         <w:lastRenderedPageBreak/>
         <w:drawing>
           <wp:inline distT="0" distB="0" distL="0" distR="0" wp14:anchorId="333DD014" wp14:editId="790137B2">
@@ -4155,36 +4158,29 @@
       <w:r>
         <w:t xml:space="preserve">Hình </w:t>
       </w:r>
-      <w:r>
-        <w:fldChar w:fldCharType="begin"/>
-      </w:r>
-      <w:r>
-        <w:instrText xml:space="preserve"> SEQ Hình \* ARABIC </w:instrText>
-      </w:r>
-      <w:r>
-        <w:fldChar w:fldCharType="separate"/>
-      </w:r>
+      <w:fldSimple w:instr=" SEQ Hình \* ARABIC ">
+        <w:r>
+          <w:rPr>
+            <w:noProof/>
+          </w:rPr>
+          <w:t>1</w:t>
+        </w:r>
+      </w:fldSimple>
+      <w:r>
+        <w:t>: Trang Đăng nhập và Cho phép đọc offline</w:t>
+      </w:r>
+      <w:bookmarkEnd w:id="16"/>
+      <w:bookmarkEnd w:id="17"/>
+    </w:p>
+    <w:p>
+      <w:pPr>
+        <w:keepNext/>
+        <w:jc w:val="center"/>
+      </w:pPr>
       <w:r>
         <w:rPr>
           <w:noProof/>
         </w:rPr>
-        <w:t>1</w:t>
-      </w:r>
-      <w:r>
-        <w:fldChar w:fldCharType="end"/>
-      </w:r>
-      <w:r>
-        <w:t>: Trang Đăng nhập và Cho phép đọc offline</w:t>
-      </w:r>
-      <w:bookmarkEnd w:id="16"/>
-      <w:bookmarkEnd w:id="17"/>
-    </w:p>
-    <w:p>
-      <w:pPr>
-        <w:keepNext/>
-        <w:jc w:val="center"/>
-      </w:pPr>
-      <w:r>
         <w:lastRenderedPageBreak/>
         <w:drawing>
           <wp:inline distT="0" distB="0" distL="0" distR="0" wp14:anchorId="41602223" wp14:editId="185528BC">
@@ -4233,24 +4229,14 @@
       <w:r>
         <w:t xml:space="preserve">Hình </w:t>
       </w:r>
-      <w:r>
-        <w:fldChar w:fldCharType="begin"/>
-      </w:r>
-      <w:r>
-        <w:instrText xml:space="preserve"> SEQ Hình \* ARABIC </w:instrText>
-      </w:r>
-      <w:r>
-        <w:fldChar w:fldCharType="separate"/>
-      </w:r>
-      <w:r>
-        <w:rPr>
-          <w:noProof/>
-        </w:rPr>
-        <w:t>2</w:t>
-      </w:r>
-      <w:r>
-        <w:fldChar w:fldCharType="end"/>
-      </w:r>
+      <w:fldSimple w:instr=" SEQ Hình \* ARABIC ">
+        <w:r>
+          <w:rPr>
+            <w:noProof/>
+          </w:rPr>
+          <w:t>2</w:t>
+        </w:r>
+      </w:fldSimple>
       <w:r>
         <w:t>: Chọn tài khoản Google đăng nhập</w:t>
       </w:r>
@@ -4284,6 +4270,9 @@
         <w:jc w:val="center"/>
       </w:pPr>
       <w:r>
+        <w:rPr>
+          <w:noProof/>
+        </w:rPr>
         <w:drawing>
           <wp:inline distT="0" distB="0" distL="0" distR="0" wp14:anchorId="00E95A9C" wp14:editId="0358631C">
             <wp:extent cx="3321169" cy="7354611"/>
@@ -4331,24 +4320,14 @@
       <w:r>
         <w:t xml:space="preserve">Hình </w:t>
       </w:r>
-      <w:r>
-        <w:fldChar w:fldCharType="begin"/>
-      </w:r>
-      <w:r>
-        <w:instrText xml:space="preserve"> SEQ Hình \* ARABIC </w:instrText>
-      </w:r>
-      <w:r>
-        <w:fldChar w:fldCharType="separate"/>
-      </w:r>
-      <w:r>
-        <w:rPr>
-          <w:noProof/>
-        </w:rPr>
-        <w:t>3</w:t>
-      </w:r>
-      <w:r>
-        <w:fldChar w:fldCharType="end"/>
-      </w:r>
+      <w:fldSimple w:instr=" SEQ Hình \* ARABIC ">
+        <w:r>
+          <w:rPr>
+            <w:noProof/>
+          </w:rPr>
+          <w:t>3</w:t>
+        </w:r>
+      </w:fldSimple>
       <w:r>
         <w:t>: Danh sách sách có thể tải</w:t>
       </w:r>
@@ -4382,6 +4361,9 @@
         <w:jc w:val="center"/>
       </w:pPr>
       <w:r>
+        <w:rPr>
+          <w:noProof/>
+        </w:rPr>
         <w:drawing>
           <wp:inline distT="0" distB="0" distL="0" distR="0" wp14:anchorId="7AE65E9F" wp14:editId="30C01EDE">
             <wp:extent cx="3388161" cy="7582619"/>
@@ -4429,24 +4411,14 @@
       <w:r>
         <w:t xml:space="preserve">Hình </w:t>
       </w:r>
-      <w:r>
-        <w:fldChar w:fldCharType="begin"/>
-      </w:r>
-      <w:r>
-        <w:instrText xml:space="preserve"> SEQ Hình \* ARABIC </w:instrText>
-      </w:r>
-      <w:r>
-        <w:fldChar w:fldCharType="separate"/>
-      </w:r>
-      <w:r>
-        <w:rPr>
-          <w:noProof/>
-        </w:rPr>
-        <w:t>4</w:t>
-      </w:r>
-      <w:r>
-        <w:fldChar w:fldCharType="end"/>
-      </w:r>
+      <w:fldSimple w:instr=" SEQ Hình \* ARABIC ">
+        <w:r>
+          <w:rPr>
+            <w:noProof/>
+          </w:rPr>
+          <w:t>4</w:t>
+        </w:r>
+      </w:fldSimple>
       <w:r>
         <w:t>: Chi tiết sách và tải sách</w:t>
       </w:r>
@@ -4481,10 +4453,7 @@
         <w:t xml:space="preserve"> upload sách</w:t>
       </w:r>
       <w:r>
-        <w:t>: Form điền thông ti</w:t>
-      </w:r>
-      <w:r>
-        <w:t>n sách</w:t>
+        <w:t>: Form điền thông tin sách</w:t>
       </w:r>
       <w:r>
         <w:t>, thanh tìm kiếm</w:t>
@@ -4501,6 +4470,9 @@
         <w:jc w:val="center"/>
       </w:pPr>
       <w:r>
+        <w:rPr>
+          <w:noProof/>
+        </w:rPr>
         <w:drawing>
           <wp:inline distT="0" distB="0" distL="0" distR="0" wp14:anchorId="456799E2" wp14:editId="27CC3FCC">
             <wp:extent cx="3413091" cy="7617125"/>
@@ -4548,36 +4520,29 @@
       <w:r>
         <w:t xml:space="preserve">Hình </w:t>
       </w:r>
-      <w:r>
-        <w:fldChar w:fldCharType="begin"/>
-      </w:r>
-      <w:r>
-        <w:instrText xml:space="preserve"> SEQ Hình \* ARABIC </w:instrText>
-      </w:r>
-      <w:r>
-        <w:fldChar w:fldCharType="separate"/>
-      </w:r>
+      <w:fldSimple w:instr=" SEQ Hình \* ARABIC ">
+        <w:r>
+          <w:rPr>
+            <w:noProof/>
+          </w:rPr>
+          <w:t>5</w:t>
+        </w:r>
+      </w:fldSimple>
+      <w:r>
+        <w:t>: Màn hình thông tin user và các sách đã upload</w:t>
+      </w:r>
+      <w:bookmarkEnd w:id="24"/>
+      <w:bookmarkEnd w:id="25"/>
+    </w:p>
+    <w:p>
+      <w:pPr>
+        <w:keepNext/>
+        <w:jc w:val="center"/>
+      </w:pPr>
       <w:r>
         <w:rPr>
           <w:noProof/>
         </w:rPr>
-        <w:t>5</w:t>
-      </w:r>
-      <w:r>
-        <w:fldChar w:fldCharType="end"/>
-      </w:r>
-      <w:r>
-        <w:t>: Màn hình thông tin user và các sách đã upload</w:t>
-      </w:r>
-      <w:bookmarkEnd w:id="24"/>
-      <w:bookmarkEnd w:id="25"/>
-    </w:p>
-    <w:p>
-      <w:pPr>
-        <w:keepNext/>
-        <w:jc w:val="center"/>
-      </w:pPr>
-      <w:r>
         <w:lastRenderedPageBreak/>
         <w:drawing>
           <wp:inline distT="0" distB="0" distL="0" distR="0" wp14:anchorId="1EE7FAEE" wp14:editId="2DF6D1B7">
@@ -4626,24 +4591,14 @@
       <w:r>
         <w:t xml:space="preserve">Hình </w:t>
       </w:r>
-      <w:r>
-        <w:fldChar w:fldCharType="begin"/>
-      </w:r>
-      <w:r>
-        <w:instrText xml:space="preserve"> SEQ Hình \* ARABIC </w:instrText>
-      </w:r>
-      <w:r>
-        <w:fldChar w:fldCharType="separate"/>
-      </w:r>
-      <w:r>
-        <w:rPr>
-          <w:noProof/>
-        </w:rPr>
-        <w:t>6</w:t>
-      </w:r>
-      <w:r>
-        <w:fldChar w:fldCharType="end"/>
-      </w:r>
+      <w:fldSimple w:instr=" SEQ Hình \* ARABIC ">
+        <w:r>
+          <w:rPr>
+            <w:noProof/>
+          </w:rPr>
+          <w:t>6</w:t>
+        </w:r>
+      </w:fldSimple>
       <w:r>
         <w:t>: Màn hình upload sách</w:t>
       </w:r>
@@ -4683,6 +4638,9 @@
         <w:jc w:val="center"/>
       </w:pPr>
       <w:r>
+        <w:rPr>
+          <w:noProof/>
+        </w:rPr>
         <w:drawing>
           <wp:inline distT="0" distB="0" distL="0" distR="0" wp14:anchorId="0E83255A" wp14:editId="2F7DC3BE">
             <wp:extent cx="3334290" cy="7323826"/>
@@ -4730,36 +4688,29 @@
       <w:r>
         <w:t xml:space="preserve">Hình </w:t>
       </w:r>
-      <w:r>
-        <w:fldChar w:fldCharType="begin"/>
-      </w:r>
-      <w:r>
-        <w:instrText xml:space="preserve"> SEQ Hình \* ARABIC </w:instrText>
-      </w:r>
-      <w:r>
-        <w:fldChar w:fldCharType="separate"/>
-      </w:r>
+      <w:fldSimple w:instr=" SEQ Hình \* ARABIC ">
+        <w:r>
+          <w:rPr>
+            <w:noProof/>
+          </w:rPr>
+          <w:t>7</w:t>
+        </w:r>
+      </w:fldSimple>
+      <w:r>
+        <w:t>: Màn hình danh sách sách đã tải</w:t>
+      </w:r>
+      <w:bookmarkEnd w:id="28"/>
+      <w:bookmarkEnd w:id="29"/>
+    </w:p>
+    <w:p>
+      <w:pPr>
+        <w:keepNext/>
+        <w:jc w:val="center"/>
+      </w:pPr>
       <w:r>
         <w:rPr>
           <w:noProof/>
         </w:rPr>
-        <w:t>7</w:t>
-      </w:r>
-      <w:r>
-        <w:fldChar w:fldCharType="end"/>
-      </w:r>
-      <w:r>
-        <w:t>: Màn hình danh sách sách đã tải</w:t>
-      </w:r>
-      <w:bookmarkEnd w:id="28"/>
-      <w:bookmarkEnd w:id="29"/>
-    </w:p>
-    <w:p>
-      <w:pPr>
-        <w:keepNext/>
-        <w:jc w:val="center"/>
-      </w:pPr>
-      <w:r>
         <w:lastRenderedPageBreak/>
         <w:drawing>
           <wp:inline distT="0" distB="0" distL="0" distR="0" wp14:anchorId="7B9C3E98" wp14:editId="7B5A0467">
@@ -4808,36 +4759,29 @@
       <w:r>
         <w:t xml:space="preserve">Hình </w:t>
       </w:r>
-      <w:r>
-        <w:fldChar w:fldCharType="begin"/>
-      </w:r>
-      <w:r>
-        <w:instrText xml:space="preserve"> SEQ Hình \* ARABIC </w:instrText>
-      </w:r>
-      <w:r>
-        <w:fldChar w:fldCharType="separate"/>
-      </w:r>
+      <w:fldSimple w:instr=" SEQ Hình \* ARABIC ">
+        <w:r>
+          <w:rPr>
+            <w:noProof/>
+          </w:rPr>
+          <w:t>8</w:t>
+        </w:r>
+      </w:fldSimple>
+      <w:r>
+        <w:t>: Chi tiết sách đã tải</w:t>
+      </w:r>
+      <w:bookmarkEnd w:id="30"/>
+      <w:bookmarkEnd w:id="31"/>
+    </w:p>
+    <w:p>
+      <w:pPr>
+        <w:keepNext/>
+        <w:jc w:val="center"/>
+      </w:pPr>
       <w:r>
         <w:rPr>
           <w:noProof/>
         </w:rPr>
-        <w:t>8</w:t>
-      </w:r>
-      <w:r>
-        <w:fldChar w:fldCharType="end"/>
-      </w:r>
-      <w:r>
-        <w:t>: Chi tiết sách đã tải</w:t>
-      </w:r>
-      <w:bookmarkEnd w:id="30"/>
-      <w:bookmarkEnd w:id="31"/>
-    </w:p>
-    <w:p>
-      <w:pPr>
-        <w:keepNext/>
-        <w:jc w:val="center"/>
-      </w:pPr>
-      <w:r>
         <w:lastRenderedPageBreak/>
         <w:drawing>
           <wp:inline distT="0" distB="0" distL="0" distR="0" wp14:anchorId="010D6BE7" wp14:editId="2AA5F8A9">
@@ -4886,24 +4830,14 @@
       <w:r>
         <w:t xml:space="preserve">Hình </w:t>
       </w:r>
-      <w:r>
-        <w:fldChar w:fldCharType="begin"/>
-      </w:r>
-      <w:r>
-        <w:instrText xml:space="preserve"> SEQ Hình \* ARABIC </w:instrText>
-      </w:r>
-      <w:r>
-        <w:fldChar w:fldCharType="separate"/>
-      </w:r>
-      <w:r>
-        <w:rPr>
-          <w:noProof/>
-        </w:rPr>
-        <w:t>9</w:t>
-      </w:r>
-      <w:r>
-        <w:fldChar w:fldCharType="end"/>
-      </w:r>
+      <w:fldSimple w:instr=" SEQ Hình \* ARABIC ">
+        <w:r>
+          <w:rPr>
+            <w:noProof/>
+          </w:rPr>
+          <w:t>9</w:t>
+        </w:r>
+      </w:fldSimple>
       <w:r>
         <w:t>: Đọc sách offline</w:t>
       </w:r>
@@ -5102,6 +5036,492 @@
       </w:pPr>
       <w:r>
         <w:t>Đồng bộ sách đã tải giữa các thiết bị qua cloud.</w:t>
+      </w:r>
+    </w:p>
+    <w:p>
+      <w:r>
+        <w:br w:type="column"/>
+      </w:r>
+    </w:p>
+    <w:tbl>
+      <w:tblPr>
+        <w:tblW w:w="0" w:type="auto"/>
+        <w:tblCellMar>
+          <w:top w:w="15" w:type="dxa"/>
+          <w:left w:w="15" w:type="dxa"/>
+          <w:bottom w:w="15" w:type="dxa"/>
+          <w:right w:w="15" w:type="dxa"/>
+        </w:tblCellMar>
+        <w:tblLook w:val="04A0" w:firstRow="1" w:lastRow="0" w:firstColumn="1" w:lastColumn="0" w:noHBand="0" w:noVBand="1"/>
+      </w:tblPr>
+      <w:tblGrid>
+        <w:gridCol w:w="6245"/>
+        <w:gridCol w:w="282"/>
+      </w:tblGrid>
+      <w:tr>
+        <w:tc>
+          <w:tcPr>
+            <w:tcW w:w="0" w:type="auto"/>
+            <w:gridSpan w:val="2"/>
+            <w:tcMar>
+              <w:top w:w="0" w:type="dxa"/>
+              <w:left w:w="108" w:type="dxa"/>
+              <w:bottom w:w="0" w:type="dxa"/>
+              <w:right w:w="108" w:type="dxa"/>
+            </w:tcMar>
+            <w:hideMark/>
+          </w:tcPr>
+          <w:p>
+            <w:r>
+              <w:rPr>
+                <w:b/>
+                <w:bCs/>
+              </w:rPr>
+              <w:t>HỌC VIỆN CÔNG NGHỆ BƯU CHÍNH VIỄN THÔNG</w:t>
+            </w:r>
+          </w:p>
+          <w:p>
+            <w:r>
+              <w:rPr>
+                <w:b/>
+                <w:bCs/>
+              </w:rPr>
+              <w:t xml:space="preserve">KHOA: CÔNG NGHỆ THÔNG TIN </w:t>
+            </w:r>
+            <w:r>
+              <w:rPr>
+                <w:b/>
+                <w:bCs/>
+              </w:rPr>
+              <w:t>2</w:t>
+            </w:r>
+          </w:p>
+          <w:p/>
+        </w:tc>
+      </w:tr>
+      <w:tr>
+        <w:tc>
+          <w:tcPr>
+            <w:tcW w:w="0" w:type="auto"/>
+            <w:tcMar>
+              <w:top w:w="0" w:type="dxa"/>
+              <w:left w:w="108" w:type="dxa"/>
+              <w:bottom w:w="0" w:type="dxa"/>
+              <w:right w:w="108" w:type="dxa"/>
+            </w:tcMar>
+            <w:hideMark/>
+          </w:tcPr>
+          <w:p>
+            <w:r>
+              <w:t xml:space="preserve">Học phần: </w:t>
+            </w:r>
+            <w:r>
+              <w:rPr>
+                <w:b/>
+                <w:bCs/>
+              </w:rPr>
+              <w:t>Phát triển ứng dụng cho các thiết bị di động</w:t>
+            </w:r>
+          </w:p>
+          <w:p>
+            <w:r>
+              <w:t xml:space="preserve">Trình độ đào tạo: </w:t>
+            </w:r>
+            <w:r>
+              <w:rPr>
+                <w:b/>
+                <w:bCs/>
+              </w:rPr>
+              <w:t>Đại học</w:t>
+            </w:r>
+            <w:r>
+              <w:t>    </w:t>
+            </w:r>
+          </w:p>
+          <w:p>
+            <w:r>
+              <w:t xml:space="preserve">Hình thức đào tạo: </w:t>
+            </w:r>
+            <w:r>
+              <w:rPr>
+                <w:b/>
+                <w:bCs/>
+              </w:rPr>
+              <w:t>Chính qui</w:t>
+            </w:r>
+            <w:r>
+              <w:t>  </w:t>
+            </w:r>
+          </w:p>
+        </w:tc>
+        <w:tc>
+          <w:tcPr>
+            <w:tcW w:w="0" w:type="auto"/>
+            <w:tcMar>
+              <w:top w:w="0" w:type="dxa"/>
+              <w:left w:w="108" w:type="dxa"/>
+              <w:bottom w:w="0" w:type="dxa"/>
+              <w:right w:w="108" w:type="dxa"/>
+            </w:tcMar>
+            <w:hideMark/>
+          </w:tcPr>
+          <w:p>
+            <w:r>
+              <w:t> </w:t>
+            </w:r>
+          </w:p>
+        </w:tc>
+      </w:tr>
+    </w:tbl>
+    <w:p>
+      <w:r>
+        <w:rPr>
+          <w:b/>
+          <w:bCs/>
+        </w:rPr>
+        <w:t>THÔNG TIN ĐỀ TÀI DỰ ÁN </w:t>
+      </w:r>
+    </w:p>
+    <w:p>
+      <w:r>
+        <w:rPr>
+          <w:b/>
+          <w:bCs/>
+        </w:rPr>
+        <w:t xml:space="preserve">ĐỀ TÀI SỐ </w:t>
+      </w:r>
+      <w:r>
+        <w:rPr>
+          <w:b/>
+          <w:bCs/>
+        </w:rPr>
+        <w:t>6</w:t>
+      </w:r>
+    </w:p>
+    <w:p>
+      <w:pPr>
+        <w:pStyle w:val="NormalWeb"/>
+      </w:pPr>
+      <w:r>
+        <w:rPr>
+          <w:rStyle w:val="Strong"/>
+          <w:rFonts w:eastAsiaTheme="majorEastAsia"/>
+        </w:rPr>
+        <w:t>1. Tên đề tài:</w:t>
+      </w:r>
+      <w:r>
+        <w:t xml:space="preserve"> Xây dựng ứng dụng tải sách điện tử (E-Book Downloader App)</w:t>
+      </w:r>
+    </w:p>
+    <w:p>
+      <w:pPr>
+        <w:pStyle w:val="NormalWeb"/>
+      </w:pPr>
+      <w:r>
+        <w:rPr>
+          <w:rStyle w:val="Strong"/>
+          <w:rFonts w:eastAsiaTheme="majorEastAsia"/>
+        </w:rPr>
+        <w:t>2. Số lượng sinh viên yêu cầu:</w:t>
+      </w:r>
+      <w:r>
+        <w:t xml:space="preserve"> 2 sinh viên</w:t>
+      </w:r>
+    </w:p>
+    <w:p>
+      <w:pPr>
+        <w:pStyle w:val="NormalWeb"/>
+      </w:pPr>
+      <w:r>
+        <w:rPr>
+          <w:rStyle w:val="Strong"/>
+          <w:rFonts w:eastAsiaTheme="majorEastAsia"/>
+        </w:rPr>
+        <w:t>3. Mô tả đề tài</w:t>
+      </w:r>
+    </w:p>
+    <w:p>
+      <w:pPr>
+        <w:pStyle w:val="NormalWeb"/>
+      </w:pPr>
+      <w:r>
+        <w:rPr>
+          <w:rStyle w:val="Strong"/>
+          <w:rFonts w:eastAsiaTheme="majorEastAsia"/>
+        </w:rPr>
+        <w:t>Các yêu cầu chính của đề tài:</w:t>
+      </w:r>
+    </w:p>
+    <w:p>
+      <w:pPr>
+        <w:pStyle w:val="NormalWeb"/>
+      </w:pPr>
+      <w:r>
+        <w:rPr>
+          <w:rStyle w:val="Strong"/>
+          <w:rFonts w:eastAsiaTheme="majorEastAsia"/>
+        </w:rPr>
+        <w:t>Danh mục sách:</w:t>
+      </w:r>
+    </w:p>
+    <w:p>
+      <w:pPr>
+        <w:pStyle w:val="NormalWeb"/>
+        <w:numPr>
+          <w:ilvl w:val="0"/>
+          <w:numId w:val="39"/>
+        </w:numPr>
+      </w:pPr>
+      <w:r>
+        <w:t>Tìm kiếm theo tên sách, tác giả, thể loại.</w:t>
+      </w:r>
+    </w:p>
+    <w:p>
+      <w:pPr>
+        <w:pStyle w:val="NormalWeb"/>
+      </w:pPr>
+      <w:r>
+        <w:rPr>
+          <w:rStyle w:val="Strong"/>
+          <w:rFonts w:eastAsiaTheme="majorEastAsia"/>
+        </w:rPr>
+        <w:t>Chi tiết sách download sách:</w:t>
+      </w:r>
+    </w:p>
+    <w:p>
+      <w:pPr>
+        <w:pStyle w:val="NormalWeb"/>
+        <w:numPr>
+          <w:ilvl w:val="0"/>
+          <w:numId w:val="40"/>
+        </w:numPr>
+      </w:pPr>
+      <w:r>
+        <w:t>Hiển thị thông tin chi tiết: tên sách, mô tả, ảnh bìa, số trang, thể loại, dung lượng, tác giả.</w:t>
+      </w:r>
+    </w:p>
+    <w:p>
+      <w:pPr>
+        <w:pStyle w:val="NormalWeb"/>
+        <w:numPr>
+          <w:ilvl w:val="0"/>
+          <w:numId w:val="40"/>
+        </w:numPr>
+      </w:pPr>
+      <w:r>
+        <w:t>Cho phép người dùng tải sách về thiết bị (mô phỏng).</w:t>
+      </w:r>
+    </w:p>
+    <w:p>
+      <w:pPr>
+        <w:pStyle w:val="NormalWeb"/>
+        <w:rPr>
+          <w:rStyle w:val="Strong"/>
+          <w:rFonts w:eastAsiaTheme="majorEastAsia"/>
+        </w:rPr>
+      </w:pPr>
+      <w:r>
+        <w:rPr>
+          <w:rStyle w:val="Strong"/>
+          <w:rFonts w:eastAsiaTheme="majorEastAsia"/>
+        </w:rPr>
+        <w:t>Quản lý upload</w:t>
+      </w:r>
+      <w:r>
+        <w:rPr>
+          <w:rStyle w:val="Strong"/>
+          <w:rFonts w:eastAsiaTheme="majorEastAsia"/>
+        </w:rPr>
+        <w:t xml:space="preserve"> sách:</w:t>
+      </w:r>
+    </w:p>
+    <w:p>
+      <w:pPr>
+        <w:pStyle w:val="NormalWeb"/>
+        <w:numPr>
+          <w:ilvl w:val="0"/>
+          <w:numId w:val="40"/>
+        </w:numPr>
+        <w:rPr>
+          <w:b/>
+          <w:bCs/>
+        </w:rPr>
+      </w:pPr>
+      <w:r>
+        <w:t>Upload sách và điền thông tin sách.</w:t>
+      </w:r>
+    </w:p>
+    <w:p>
+      <w:pPr>
+        <w:pStyle w:val="NormalWeb"/>
+        <w:numPr>
+          <w:ilvl w:val="0"/>
+          <w:numId w:val="40"/>
+        </w:numPr>
+        <w:rPr>
+          <w:b/>
+          <w:bCs/>
+        </w:rPr>
+      </w:pPr>
+      <w:r>
+        <w:t>Xem danh sách các sách đã upload.</w:t>
+      </w:r>
+    </w:p>
+    <w:p>
+      <w:pPr>
+        <w:pStyle w:val="NormalWeb"/>
+      </w:pPr>
+      <w:r>
+        <w:rPr>
+          <w:rStyle w:val="Strong"/>
+          <w:rFonts w:eastAsiaTheme="majorEastAsia"/>
+        </w:rPr>
+        <w:t>Quản lý sách đã download:</w:t>
+      </w:r>
+    </w:p>
+    <w:p>
+      <w:pPr>
+        <w:pStyle w:val="NormalWeb"/>
+        <w:numPr>
+          <w:ilvl w:val="0"/>
+          <w:numId w:val="41"/>
+        </w:numPr>
+      </w:pPr>
+      <w:r>
+        <w:t>Danh sách sách đã download.</w:t>
+      </w:r>
+    </w:p>
+    <w:p>
+      <w:pPr>
+        <w:pStyle w:val="NormalWeb"/>
+        <w:numPr>
+          <w:ilvl w:val="0"/>
+          <w:numId w:val="41"/>
+        </w:numPr>
+      </w:pPr>
+      <w:r>
+        <w:t>Xem chi tiết, đọc sách offline.</w:t>
+      </w:r>
+    </w:p>
+    <w:p>
+      <w:pPr>
+        <w:pStyle w:val="NormalWeb"/>
+      </w:pPr>
+      <w:r>
+        <w:rPr>
+          <w:rStyle w:val="Strong"/>
+          <w:rFonts w:eastAsiaTheme="majorEastAsia"/>
+        </w:rPr>
+        <w:t>Tài khoản người dùng:</w:t>
+      </w:r>
+    </w:p>
+    <w:p>
+      <w:pPr>
+        <w:pStyle w:val="NormalWeb"/>
+        <w:numPr>
+          <w:ilvl w:val="0"/>
+          <w:numId w:val="42"/>
+        </w:numPr>
+      </w:pPr>
+      <w:r>
+        <w:t>Đăng nhập thông qua tài khoản Google.</w:t>
+      </w:r>
+    </w:p>
+    <w:p>
+      <w:pPr>
+        <w:pStyle w:val="NormalWeb"/>
+        <w:numPr>
+          <w:ilvl w:val="0"/>
+          <w:numId w:val="42"/>
+        </w:numPr>
+      </w:pPr>
+      <w:r>
+        <w:lastRenderedPageBreak/>
+        <w:t>Lịch sử upload.</w:t>
+      </w:r>
+    </w:p>
+    <w:p>
+      <w:pPr>
+        <w:pStyle w:val="NormalWeb"/>
+      </w:pPr>
+      <w:r>
+        <w:rPr>
+          <w:rStyle w:val="Strong"/>
+          <w:rFonts w:eastAsiaTheme="majorEastAsia"/>
+        </w:rPr>
+        <w:t>Giao diện người dùng:</w:t>
+      </w:r>
+    </w:p>
+    <w:p>
+      <w:pPr>
+        <w:pStyle w:val="NormalWeb"/>
+        <w:numPr>
+          <w:ilvl w:val="0"/>
+          <w:numId w:val="43"/>
+        </w:numPr>
+      </w:pPr>
+      <w:r>
+        <w:t>Giao diện hiện đại, dễ sử dụng.</w:t>
+      </w:r>
+    </w:p>
+    <w:p>
+      <w:pPr>
+        <w:pStyle w:val="NormalWeb"/>
+      </w:pPr>
+      <w:r>
+        <w:rPr>
+          <w:rStyle w:val="Strong"/>
+          <w:rFonts w:eastAsiaTheme="majorEastAsia"/>
+        </w:rPr>
+        <w:t>4. Yêu cầu nhóm và học viên</w:t>
+      </w:r>
+    </w:p>
+    <w:p>
+      <w:pPr>
+        <w:pStyle w:val="NormalWeb"/>
+        <w:numPr>
+          <w:ilvl w:val="0"/>
+          <w:numId w:val="44"/>
+        </w:numPr>
+      </w:pPr>
+      <w:r>
+        <w:t>Thực hiện đúng tiến độ được giao.</w:t>
+      </w:r>
+    </w:p>
+    <w:p>
+      <w:pPr>
+        <w:pStyle w:val="NormalWeb"/>
+        <w:numPr>
+          <w:ilvl w:val="0"/>
+          <w:numId w:val="44"/>
+        </w:numPr>
+      </w:pPr>
+      <w:r>
+        <w:t>Mọi thành viên của nhóm tham gia phân tích, thiết kế kiến trúc và triển khai ứng dụng.</w:t>
+      </w:r>
+    </w:p>
+    <w:p>
+      <w:pPr>
+        <w:pStyle w:val="NormalWeb"/>
+        <w:numPr>
+          <w:ilvl w:val="0"/>
+          <w:numId w:val="44"/>
+        </w:numPr>
+      </w:pPr>
+      <w:r>
+        <w:t>Mỗi thành viên phải đảm nhận xây dựng tối thiểu 01 chức năng chính.</w:t>
+      </w:r>
+    </w:p>
+    <w:p>
+      <w:pPr>
+        <w:pStyle w:val="NormalWeb"/>
+        <w:numPr>
+          <w:ilvl w:val="0"/>
+          <w:numId w:val="44"/>
+        </w:numPr>
+      </w:pPr>
+      <w:r>
+        <w:t>Chuẩn bị đầy đủ báo cáo, tài liệu theo yêu cầu.</w:t>
       </w:r>
     </w:p>
     <w:p/>
@@ -5871,6 +6291,155 @@
     </w:lvl>
   </w:abstractNum>
   <w:abstractNum w:abstractNumId="5" w15:restartNumberingAfterBreak="0">
+    <w:nsid w:val="09010C63"/>
+    <w:multiLevelType w:val="multilevel"/>
+    <w:tmpl w:val="E3ACE94A"/>
+    <w:lvl w:ilvl="0">
+      <w:start w:val="1"/>
+      <w:numFmt w:val="bullet"/>
+      <w:lvlText w:val=""/>
+      <w:lvlJc w:val="left"/>
+      <w:pPr>
+        <w:tabs>
+          <w:tab w:val="num" w:pos="720"/>
+        </w:tabs>
+        <w:ind w:left="720" w:hanging="360"/>
+      </w:pPr>
+      <w:rPr>
+        <w:rFonts w:ascii="Symbol" w:hAnsi="Symbol" w:hint="default"/>
+        <w:sz w:val="20"/>
+      </w:rPr>
+    </w:lvl>
+    <w:lvl w:ilvl="1" w:tentative="1">
+      <w:start w:val="1"/>
+      <w:numFmt w:val="bullet"/>
+      <w:lvlText w:val="o"/>
+      <w:lvlJc w:val="left"/>
+      <w:pPr>
+        <w:tabs>
+          <w:tab w:val="num" w:pos="1440"/>
+        </w:tabs>
+        <w:ind w:left="1440" w:hanging="360"/>
+      </w:pPr>
+      <w:rPr>
+        <w:rFonts w:ascii="Courier New" w:hAnsi="Courier New" w:hint="default"/>
+        <w:sz w:val="20"/>
+      </w:rPr>
+    </w:lvl>
+    <w:lvl w:ilvl="2" w:tentative="1">
+      <w:start w:val="1"/>
+      <w:numFmt w:val="bullet"/>
+      <w:lvlText w:val=""/>
+      <w:lvlJc w:val="left"/>
+      <w:pPr>
+        <w:tabs>
+          <w:tab w:val="num" w:pos="2160"/>
+        </w:tabs>
+        <w:ind w:left="2160" w:hanging="360"/>
+      </w:pPr>
+      <w:rPr>
+        <w:rFonts w:ascii="Wingdings" w:hAnsi="Wingdings" w:hint="default"/>
+        <w:sz w:val="20"/>
+      </w:rPr>
+    </w:lvl>
+    <w:lvl w:ilvl="3" w:tentative="1">
+      <w:start w:val="1"/>
+      <w:numFmt w:val="bullet"/>
+      <w:lvlText w:val=""/>
+      <w:lvlJc w:val="left"/>
+      <w:pPr>
+        <w:tabs>
+          <w:tab w:val="num" w:pos="2880"/>
+        </w:tabs>
+        <w:ind w:left="2880" w:hanging="360"/>
+      </w:pPr>
+      <w:rPr>
+        <w:rFonts w:ascii="Wingdings" w:hAnsi="Wingdings" w:hint="default"/>
+        <w:sz w:val="20"/>
+      </w:rPr>
+    </w:lvl>
+    <w:lvl w:ilvl="4" w:tentative="1">
+      <w:start w:val="1"/>
+      <w:numFmt w:val="bullet"/>
+      <w:lvlText w:val=""/>
+      <w:lvlJc w:val="left"/>
+      <w:pPr>
+        <w:tabs>
+          <w:tab w:val="num" w:pos="3600"/>
+        </w:tabs>
+        <w:ind w:left="3600" w:hanging="360"/>
+      </w:pPr>
+      <w:rPr>
+        <w:rFonts w:ascii="Wingdings" w:hAnsi="Wingdings" w:hint="default"/>
+        <w:sz w:val="20"/>
+      </w:rPr>
+    </w:lvl>
+    <w:lvl w:ilvl="5" w:tentative="1">
+      <w:start w:val="1"/>
+      <w:numFmt w:val="bullet"/>
+      <w:lvlText w:val=""/>
+      <w:lvlJc w:val="left"/>
+      <w:pPr>
+        <w:tabs>
+          <w:tab w:val="num" w:pos="4320"/>
+        </w:tabs>
+        <w:ind w:left="4320" w:hanging="360"/>
+      </w:pPr>
+      <w:rPr>
+        <w:rFonts w:ascii="Wingdings" w:hAnsi="Wingdings" w:hint="default"/>
+        <w:sz w:val="20"/>
+      </w:rPr>
+    </w:lvl>
+    <w:lvl w:ilvl="6" w:tentative="1">
+      <w:start w:val="1"/>
+      <w:numFmt w:val="bullet"/>
+      <w:lvlText w:val=""/>
+      <w:lvlJc w:val="left"/>
+      <w:pPr>
+        <w:tabs>
+          <w:tab w:val="num" w:pos="5040"/>
+        </w:tabs>
+        <w:ind w:left="5040" w:hanging="360"/>
+      </w:pPr>
+      <w:rPr>
+        <w:rFonts w:ascii="Wingdings" w:hAnsi="Wingdings" w:hint="default"/>
+        <w:sz w:val="20"/>
+      </w:rPr>
+    </w:lvl>
+    <w:lvl w:ilvl="7" w:tentative="1">
+      <w:start w:val="1"/>
+      <w:numFmt w:val="bullet"/>
+      <w:lvlText w:val=""/>
+      <w:lvlJc w:val="left"/>
+      <w:pPr>
+        <w:tabs>
+          <w:tab w:val="num" w:pos="5760"/>
+        </w:tabs>
+        <w:ind w:left="5760" w:hanging="360"/>
+      </w:pPr>
+      <w:rPr>
+        <w:rFonts w:ascii="Wingdings" w:hAnsi="Wingdings" w:hint="default"/>
+        <w:sz w:val="20"/>
+      </w:rPr>
+    </w:lvl>
+    <w:lvl w:ilvl="8" w:tentative="1">
+      <w:start w:val="1"/>
+      <w:numFmt w:val="bullet"/>
+      <w:lvlText w:val=""/>
+      <w:lvlJc w:val="left"/>
+      <w:pPr>
+        <w:tabs>
+          <w:tab w:val="num" w:pos="6480"/>
+        </w:tabs>
+        <w:ind w:left="6480" w:hanging="360"/>
+      </w:pPr>
+      <w:rPr>
+        <w:rFonts w:ascii="Wingdings" w:hAnsi="Wingdings" w:hint="default"/>
+        <w:sz w:val="20"/>
+      </w:rPr>
+    </w:lvl>
+  </w:abstractNum>
+  <w:abstractNum w:abstractNumId="6" w15:restartNumberingAfterBreak="0">
     <w:nsid w:val="0D633FA7"/>
     <w:multiLevelType w:val="hybridMultilevel"/>
     <w:tmpl w:val="617E959E"/>
@@ -5983,7 +6552,156 @@
       </w:rPr>
     </w:lvl>
   </w:abstractNum>
-  <w:abstractNum w:abstractNumId="6" w15:restartNumberingAfterBreak="0">
+  <w:abstractNum w:abstractNumId="7" w15:restartNumberingAfterBreak="0">
+    <w:nsid w:val="0DDA1037"/>
+    <w:multiLevelType w:val="multilevel"/>
+    <w:tmpl w:val="7E6C8C7A"/>
+    <w:lvl w:ilvl="0">
+      <w:start w:val="1"/>
+      <w:numFmt w:val="bullet"/>
+      <w:lvlText w:val=""/>
+      <w:lvlJc w:val="left"/>
+      <w:pPr>
+        <w:tabs>
+          <w:tab w:val="num" w:pos="720"/>
+        </w:tabs>
+        <w:ind w:left="720" w:hanging="360"/>
+      </w:pPr>
+      <w:rPr>
+        <w:rFonts w:ascii="Symbol" w:hAnsi="Symbol" w:hint="default"/>
+        <w:sz w:val="20"/>
+      </w:rPr>
+    </w:lvl>
+    <w:lvl w:ilvl="1" w:tentative="1">
+      <w:start w:val="1"/>
+      <w:numFmt w:val="bullet"/>
+      <w:lvlText w:val="o"/>
+      <w:lvlJc w:val="left"/>
+      <w:pPr>
+        <w:tabs>
+          <w:tab w:val="num" w:pos="1440"/>
+        </w:tabs>
+        <w:ind w:left="1440" w:hanging="360"/>
+      </w:pPr>
+      <w:rPr>
+        <w:rFonts w:ascii="Courier New" w:hAnsi="Courier New" w:hint="default"/>
+        <w:sz w:val="20"/>
+      </w:rPr>
+    </w:lvl>
+    <w:lvl w:ilvl="2" w:tentative="1">
+      <w:start w:val="1"/>
+      <w:numFmt w:val="bullet"/>
+      <w:lvlText w:val=""/>
+      <w:lvlJc w:val="left"/>
+      <w:pPr>
+        <w:tabs>
+          <w:tab w:val="num" w:pos="2160"/>
+        </w:tabs>
+        <w:ind w:left="2160" w:hanging="360"/>
+      </w:pPr>
+      <w:rPr>
+        <w:rFonts w:ascii="Wingdings" w:hAnsi="Wingdings" w:hint="default"/>
+        <w:sz w:val="20"/>
+      </w:rPr>
+    </w:lvl>
+    <w:lvl w:ilvl="3" w:tentative="1">
+      <w:start w:val="1"/>
+      <w:numFmt w:val="bullet"/>
+      <w:lvlText w:val=""/>
+      <w:lvlJc w:val="left"/>
+      <w:pPr>
+        <w:tabs>
+          <w:tab w:val="num" w:pos="2880"/>
+        </w:tabs>
+        <w:ind w:left="2880" w:hanging="360"/>
+      </w:pPr>
+      <w:rPr>
+        <w:rFonts w:ascii="Wingdings" w:hAnsi="Wingdings" w:hint="default"/>
+        <w:sz w:val="20"/>
+      </w:rPr>
+    </w:lvl>
+    <w:lvl w:ilvl="4" w:tentative="1">
+      <w:start w:val="1"/>
+      <w:numFmt w:val="bullet"/>
+      <w:lvlText w:val=""/>
+      <w:lvlJc w:val="left"/>
+      <w:pPr>
+        <w:tabs>
+          <w:tab w:val="num" w:pos="3600"/>
+        </w:tabs>
+        <w:ind w:left="3600" w:hanging="360"/>
+      </w:pPr>
+      <w:rPr>
+        <w:rFonts w:ascii="Wingdings" w:hAnsi="Wingdings" w:hint="default"/>
+        <w:sz w:val="20"/>
+      </w:rPr>
+    </w:lvl>
+    <w:lvl w:ilvl="5" w:tentative="1">
+      <w:start w:val="1"/>
+      <w:numFmt w:val="bullet"/>
+      <w:lvlText w:val=""/>
+      <w:lvlJc w:val="left"/>
+      <w:pPr>
+        <w:tabs>
+          <w:tab w:val="num" w:pos="4320"/>
+        </w:tabs>
+        <w:ind w:left="4320" w:hanging="360"/>
+      </w:pPr>
+      <w:rPr>
+        <w:rFonts w:ascii="Wingdings" w:hAnsi="Wingdings" w:hint="default"/>
+        <w:sz w:val="20"/>
+      </w:rPr>
+    </w:lvl>
+    <w:lvl w:ilvl="6" w:tentative="1">
+      <w:start w:val="1"/>
+      <w:numFmt w:val="bullet"/>
+      <w:lvlText w:val=""/>
+      <w:lvlJc w:val="left"/>
+      <w:pPr>
+        <w:tabs>
+          <w:tab w:val="num" w:pos="5040"/>
+        </w:tabs>
+        <w:ind w:left="5040" w:hanging="360"/>
+      </w:pPr>
+      <w:rPr>
+        <w:rFonts w:ascii="Wingdings" w:hAnsi="Wingdings" w:hint="default"/>
+        <w:sz w:val="20"/>
+      </w:rPr>
+    </w:lvl>
+    <w:lvl w:ilvl="7" w:tentative="1">
+      <w:start w:val="1"/>
+      <w:numFmt w:val="bullet"/>
+      <w:lvlText w:val=""/>
+      <w:lvlJc w:val="left"/>
+      <w:pPr>
+        <w:tabs>
+          <w:tab w:val="num" w:pos="5760"/>
+        </w:tabs>
+        <w:ind w:left="5760" w:hanging="360"/>
+      </w:pPr>
+      <w:rPr>
+        <w:rFonts w:ascii="Wingdings" w:hAnsi="Wingdings" w:hint="default"/>
+        <w:sz w:val="20"/>
+      </w:rPr>
+    </w:lvl>
+    <w:lvl w:ilvl="8" w:tentative="1">
+      <w:start w:val="1"/>
+      <w:numFmt w:val="bullet"/>
+      <w:lvlText w:val=""/>
+      <w:lvlJc w:val="left"/>
+      <w:pPr>
+        <w:tabs>
+          <w:tab w:val="num" w:pos="6480"/>
+        </w:tabs>
+        <w:ind w:left="6480" w:hanging="360"/>
+      </w:pPr>
+      <w:rPr>
+        <w:rFonts w:ascii="Wingdings" w:hAnsi="Wingdings" w:hint="default"/>
+        <w:sz w:val="20"/>
+      </w:rPr>
+    </w:lvl>
+  </w:abstractNum>
+  <w:abstractNum w:abstractNumId="8" w15:restartNumberingAfterBreak="0">
     <w:nsid w:val="129C2012"/>
     <w:multiLevelType w:val="multilevel"/>
     <w:tmpl w:val="ADC0438E"/>
@@ -6129,7 +6847,7 @@
       </w:rPr>
     </w:lvl>
   </w:abstractNum>
-  <w:abstractNum w:abstractNumId="7" w15:restartNumberingAfterBreak="0">
+  <w:abstractNum w:abstractNumId="9" w15:restartNumberingAfterBreak="0">
     <w:nsid w:val="1309773D"/>
     <w:multiLevelType w:val="multilevel"/>
     <w:tmpl w:val="4DECCB5C"/>
@@ -6274,7 +6992,7 @@
       </w:rPr>
     </w:lvl>
   </w:abstractNum>
-  <w:abstractNum w:abstractNumId="8" w15:restartNumberingAfterBreak="0">
+  <w:abstractNum w:abstractNumId="10" w15:restartNumberingAfterBreak="0">
     <w:nsid w:val="1BE13266"/>
     <w:multiLevelType w:val="hybridMultilevel"/>
     <w:tmpl w:val="69EE3054"/>
@@ -6387,7 +7105,156 @@
       </w:rPr>
     </w:lvl>
   </w:abstractNum>
-  <w:abstractNum w:abstractNumId="9" w15:restartNumberingAfterBreak="0">
+  <w:abstractNum w:abstractNumId="11" w15:restartNumberingAfterBreak="0">
+    <w:nsid w:val="1D9218CB"/>
+    <w:multiLevelType w:val="multilevel"/>
+    <w:tmpl w:val="BCA8FDAA"/>
+    <w:lvl w:ilvl="0">
+      <w:start w:val="1"/>
+      <w:numFmt w:val="bullet"/>
+      <w:lvlText w:val=""/>
+      <w:lvlJc w:val="left"/>
+      <w:pPr>
+        <w:tabs>
+          <w:tab w:val="num" w:pos="720"/>
+        </w:tabs>
+        <w:ind w:left="720" w:hanging="360"/>
+      </w:pPr>
+      <w:rPr>
+        <w:rFonts w:ascii="Symbol" w:hAnsi="Symbol" w:hint="default"/>
+        <w:sz w:val="20"/>
+      </w:rPr>
+    </w:lvl>
+    <w:lvl w:ilvl="1" w:tentative="1">
+      <w:start w:val="1"/>
+      <w:numFmt w:val="bullet"/>
+      <w:lvlText w:val="o"/>
+      <w:lvlJc w:val="left"/>
+      <w:pPr>
+        <w:tabs>
+          <w:tab w:val="num" w:pos="1440"/>
+        </w:tabs>
+        <w:ind w:left="1440" w:hanging="360"/>
+      </w:pPr>
+      <w:rPr>
+        <w:rFonts w:ascii="Courier New" w:hAnsi="Courier New" w:hint="default"/>
+        <w:sz w:val="20"/>
+      </w:rPr>
+    </w:lvl>
+    <w:lvl w:ilvl="2" w:tentative="1">
+      <w:start w:val="1"/>
+      <w:numFmt w:val="bullet"/>
+      <w:lvlText w:val=""/>
+      <w:lvlJc w:val="left"/>
+      <w:pPr>
+        <w:tabs>
+          <w:tab w:val="num" w:pos="2160"/>
+        </w:tabs>
+        <w:ind w:left="2160" w:hanging="360"/>
+      </w:pPr>
+      <w:rPr>
+        <w:rFonts w:ascii="Wingdings" w:hAnsi="Wingdings" w:hint="default"/>
+        <w:sz w:val="20"/>
+      </w:rPr>
+    </w:lvl>
+    <w:lvl w:ilvl="3" w:tentative="1">
+      <w:start w:val="1"/>
+      <w:numFmt w:val="bullet"/>
+      <w:lvlText w:val=""/>
+      <w:lvlJc w:val="left"/>
+      <w:pPr>
+        <w:tabs>
+          <w:tab w:val="num" w:pos="2880"/>
+        </w:tabs>
+        <w:ind w:left="2880" w:hanging="360"/>
+      </w:pPr>
+      <w:rPr>
+        <w:rFonts w:ascii="Wingdings" w:hAnsi="Wingdings" w:hint="default"/>
+        <w:sz w:val="20"/>
+      </w:rPr>
+    </w:lvl>
+    <w:lvl w:ilvl="4" w:tentative="1">
+      <w:start w:val="1"/>
+      <w:numFmt w:val="bullet"/>
+      <w:lvlText w:val=""/>
+      <w:lvlJc w:val="left"/>
+      <w:pPr>
+        <w:tabs>
+          <w:tab w:val="num" w:pos="3600"/>
+        </w:tabs>
+        <w:ind w:left="3600" w:hanging="360"/>
+      </w:pPr>
+      <w:rPr>
+        <w:rFonts w:ascii="Wingdings" w:hAnsi="Wingdings" w:hint="default"/>
+        <w:sz w:val="20"/>
+      </w:rPr>
+    </w:lvl>
+    <w:lvl w:ilvl="5" w:tentative="1">
+      <w:start w:val="1"/>
+      <w:numFmt w:val="bullet"/>
+      <w:lvlText w:val=""/>
+      <w:lvlJc w:val="left"/>
+      <w:pPr>
+        <w:tabs>
+          <w:tab w:val="num" w:pos="4320"/>
+        </w:tabs>
+        <w:ind w:left="4320" w:hanging="360"/>
+      </w:pPr>
+      <w:rPr>
+        <w:rFonts w:ascii="Wingdings" w:hAnsi="Wingdings" w:hint="default"/>
+        <w:sz w:val="20"/>
+      </w:rPr>
+    </w:lvl>
+    <w:lvl w:ilvl="6" w:tentative="1">
+      <w:start w:val="1"/>
+      <w:numFmt w:val="bullet"/>
+      <w:lvlText w:val=""/>
+      <w:lvlJc w:val="left"/>
+      <w:pPr>
+        <w:tabs>
+          <w:tab w:val="num" w:pos="5040"/>
+        </w:tabs>
+        <w:ind w:left="5040" w:hanging="360"/>
+      </w:pPr>
+      <w:rPr>
+        <w:rFonts w:ascii="Wingdings" w:hAnsi="Wingdings" w:hint="default"/>
+        <w:sz w:val="20"/>
+      </w:rPr>
+    </w:lvl>
+    <w:lvl w:ilvl="7" w:tentative="1">
+      <w:start w:val="1"/>
+      <w:numFmt w:val="bullet"/>
+      <w:lvlText w:val=""/>
+      <w:lvlJc w:val="left"/>
+      <w:pPr>
+        <w:tabs>
+          <w:tab w:val="num" w:pos="5760"/>
+        </w:tabs>
+        <w:ind w:left="5760" w:hanging="360"/>
+      </w:pPr>
+      <w:rPr>
+        <w:rFonts w:ascii="Wingdings" w:hAnsi="Wingdings" w:hint="default"/>
+        <w:sz w:val="20"/>
+      </w:rPr>
+    </w:lvl>
+    <w:lvl w:ilvl="8" w:tentative="1">
+      <w:start w:val="1"/>
+      <w:numFmt w:val="bullet"/>
+      <w:lvlText w:val=""/>
+      <w:lvlJc w:val="left"/>
+      <w:pPr>
+        <w:tabs>
+          <w:tab w:val="num" w:pos="6480"/>
+        </w:tabs>
+        <w:ind w:left="6480" w:hanging="360"/>
+      </w:pPr>
+      <w:rPr>
+        <w:rFonts w:ascii="Wingdings" w:hAnsi="Wingdings" w:hint="default"/>
+        <w:sz w:val="20"/>
+      </w:rPr>
+    </w:lvl>
+  </w:abstractNum>
+  <w:abstractNum w:abstractNumId="12" w15:restartNumberingAfterBreak="0">
     <w:nsid w:val="1E5D7E53"/>
     <w:multiLevelType w:val="multilevel"/>
     <w:tmpl w:val="E7589C90"/>
@@ -6532,7 +7399,305 @@
       </w:rPr>
     </w:lvl>
   </w:abstractNum>
-  <w:abstractNum w:abstractNumId="10" w15:restartNumberingAfterBreak="0">
+  <w:abstractNum w:abstractNumId="13" w15:restartNumberingAfterBreak="0">
+    <w:nsid w:val="2448275E"/>
+    <w:multiLevelType w:val="multilevel"/>
+    <w:tmpl w:val="D49AB8CE"/>
+    <w:lvl w:ilvl="0">
+      <w:start w:val="1"/>
+      <w:numFmt w:val="bullet"/>
+      <w:lvlText w:val=""/>
+      <w:lvlJc w:val="left"/>
+      <w:pPr>
+        <w:tabs>
+          <w:tab w:val="num" w:pos="720"/>
+        </w:tabs>
+        <w:ind w:left="720" w:hanging="360"/>
+      </w:pPr>
+      <w:rPr>
+        <w:rFonts w:ascii="Symbol" w:hAnsi="Symbol" w:hint="default"/>
+        <w:sz w:val="20"/>
+      </w:rPr>
+    </w:lvl>
+    <w:lvl w:ilvl="1" w:tentative="1">
+      <w:start w:val="1"/>
+      <w:numFmt w:val="bullet"/>
+      <w:lvlText w:val="o"/>
+      <w:lvlJc w:val="left"/>
+      <w:pPr>
+        <w:tabs>
+          <w:tab w:val="num" w:pos="1440"/>
+        </w:tabs>
+        <w:ind w:left="1440" w:hanging="360"/>
+      </w:pPr>
+      <w:rPr>
+        <w:rFonts w:ascii="Courier New" w:hAnsi="Courier New" w:hint="default"/>
+        <w:sz w:val="20"/>
+      </w:rPr>
+    </w:lvl>
+    <w:lvl w:ilvl="2" w:tentative="1">
+      <w:start w:val="1"/>
+      <w:numFmt w:val="bullet"/>
+      <w:lvlText w:val=""/>
+      <w:lvlJc w:val="left"/>
+      <w:pPr>
+        <w:tabs>
+          <w:tab w:val="num" w:pos="2160"/>
+        </w:tabs>
+        <w:ind w:left="2160" w:hanging="360"/>
+      </w:pPr>
+      <w:rPr>
+        <w:rFonts w:ascii="Wingdings" w:hAnsi="Wingdings" w:hint="default"/>
+        <w:sz w:val="20"/>
+      </w:rPr>
+    </w:lvl>
+    <w:lvl w:ilvl="3" w:tentative="1">
+      <w:start w:val="1"/>
+      <w:numFmt w:val="bullet"/>
+      <w:lvlText w:val=""/>
+      <w:lvlJc w:val="left"/>
+      <w:pPr>
+        <w:tabs>
+          <w:tab w:val="num" w:pos="2880"/>
+        </w:tabs>
+        <w:ind w:left="2880" w:hanging="360"/>
+      </w:pPr>
+      <w:rPr>
+        <w:rFonts w:ascii="Wingdings" w:hAnsi="Wingdings" w:hint="default"/>
+        <w:sz w:val="20"/>
+      </w:rPr>
+    </w:lvl>
+    <w:lvl w:ilvl="4" w:tentative="1">
+      <w:start w:val="1"/>
+      <w:numFmt w:val="bullet"/>
+      <w:lvlText w:val=""/>
+      <w:lvlJc w:val="left"/>
+      <w:pPr>
+        <w:tabs>
+          <w:tab w:val="num" w:pos="3600"/>
+        </w:tabs>
+        <w:ind w:left="3600" w:hanging="360"/>
+      </w:pPr>
+      <w:rPr>
+        <w:rFonts w:ascii="Wingdings" w:hAnsi="Wingdings" w:hint="default"/>
+        <w:sz w:val="20"/>
+      </w:rPr>
+    </w:lvl>
+    <w:lvl w:ilvl="5" w:tentative="1">
+      <w:start w:val="1"/>
+      <w:numFmt w:val="bullet"/>
+      <w:lvlText w:val=""/>
+      <w:lvlJc w:val="left"/>
+      <w:pPr>
+        <w:tabs>
+          <w:tab w:val="num" w:pos="4320"/>
+        </w:tabs>
+        <w:ind w:left="4320" w:hanging="360"/>
+      </w:pPr>
+      <w:rPr>
+        <w:rFonts w:ascii="Wingdings" w:hAnsi="Wingdings" w:hint="default"/>
+        <w:sz w:val="20"/>
+      </w:rPr>
+    </w:lvl>
+    <w:lvl w:ilvl="6" w:tentative="1">
+      <w:start w:val="1"/>
+      <w:numFmt w:val="bullet"/>
+      <w:lvlText w:val=""/>
+      <w:lvlJc w:val="left"/>
+      <w:pPr>
+        <w:tabs>
+          <w:tab w:val="num" w:pos="5040"/>
+        </w:tabs>
+        <w:ind w:left="5040" w:hanging="360"/>
+      </w:pPr>
+      <w:rPr>
+        <w:rFonts w:ascii="Wingdings" w:hAnsi="Wingdings" w:hint="default"/>
+        <w:sz w:val="20"/>
+      </w:rPr>
+    </w:lvl>
+    <w:lvl w:ilvl="7" w:tentative="1">
+      <w:start w:val="1"/>
+      <w:numFmt w:val="bullet"/>
+      <w:lvlText w:val=""/>
+      <w:lvlJc w:val="left"/>
+      <w:pPr>
+        <w:tabs>
+          <w:tab w:val="num" w:pos="5760"/>
+        </w:tabs>
+        <w:ind w:left="5760" w:hanging="360"/>
+      </w:pPr>
+      <w:rPr>
+        <w:rFonts w:ascii="Wingdings" w:hAnsi="Wingdings" w:hint="default"/>
+        <w:sz w:val="20"/>
+      </w:rPr>
+    </w:lvl>
+    <w:lvl w:ilvl="8" w:tentative="1">
+      <w:start w:val="1"/>
+      <w:numFmt w:val="bullet"/>
+      <w:lvlText w:val=""/>
+      <w:lvlJc w:val="left"/>
+      <w:pPr>
+        <w:tabs>
+          <w:tab w:val="num" w:pos="6480"/>
+        </w:tabs>
+        <w:ind w:left="6480" w:hanging="360"/>
+      </w:pPr>
+      <w:rPr>
+        <w:rFonts w:ascii="Wingdings" w:hAnsi="Wingdings" w:hint="default"/>
+        <w:sz w:val="20"/>
+      </w:rPr>
+    </w:lvl>
+  </w:abstractNum>
+  <w:abstractNum w:abstractNumId="14" w15:restartNumberingAfterBreak="0">
+    <w:nsid w:val="24D12176"/>
+    <w:multiLevelType w:val="multilevel"/>
+    <w:tmpl w:val="E8662CB0"/>
+    <w:lvl w:ilvl="0">
+      <w:start w:val="1"/>
+      <w:numFmt w:val="bullet"/>
+      <w:lvlText w:val=""/>
+      <w:lvlJc w:val="left"/>
+      <w:pPr>
+        <w:tabs>
+          <w:tab w:val="num" w:pos="720"/>
+        </w:tabs>
+        <w:ind w:left="720" w:hanging="360"/>
+      </w:pPr>
+      <w:rPr>
+        <w:rFonts w:ascii="Symbol" w:hAnsi="Symbol" w:hint="default"/>
+        <w:sz w:val="20"/>
+      </w:rPr>
+    </w:lvl>
+    <w:lvl w:ilvl="1" w:tentative="1">
+      <w:start w:val="1"/>
+      <w:numFmt w:val="bullet"/>
+      <w:lvlText w:val="o"/>
+      <w:lvlJc w:val="left"/>
+      <w:pPr>
+        <w:tabs>
+          <w:tab w:val="num" w:pos="1440"/>
+        </w:tabs>
+        <w:ind w:left="1440" w:hanging="360"/>
+      </w:pPr>
+      <w:rPr>
+        <w:rFonts w:ascii="Courier New" w:hAnsi="Courier New" w:hint="default"/>
+        <w:sz w:val="20"/>
+      </w:rPr>
+    </w:lvl>
+    <w:lvl w:ilvl="2" w:tentative="1">
+      <w:start w:val="1"/>
+      <w:numFmt w:val="bullet"/>
+      <w:lvlText w:val=""/>
+      <w:lvlJc w:val="left"/>
+      <w:pPr>
+        <w:tabs>
+          <w:tab w:val="num" w:pos="2160"/>
+        </w:tabs>
+        <w:ind w:left="2160" w:hanging="360"/>
+      </w:pPr>
+      <w:rPr>
+        <w:rFonts w:ascii="Wingdings" w:hAnsi="Wingdings" w:hint="default"/>
+        <w:sz w:val="20"/>
+      </w:rPr>
+    </w:lvl>
+    <w:lvl w:ilvl="3" w:tentative="1">
+      <w:start w:val="1"/>
+      <w:numFmt w:val="bullet"/>
+      <w:lvlText w:val=""/>
+      <w:lvlJc w:val="left"/>
+      <w:pPr>
+        <w:tabs>
+          <w:tab w:val="num" w:pos="2880"/>
+        </w:tabs>
+        <w:ind w:left="2880" w:hanging="360"/>
+      </w:pPr>
+      <w:rPr>
+        <w:rFonts w:ascii="Wingdings" w:hAnsi="Wingdings" w:hint="default"/>
+        <w:sz w:val="20"/>
+      </w:rPr>
+    </w:lvl>
+    <w:lvl w:ilvl="4" w:tentative="1">
+      <w:start w:val="1"/>
+      <w:numFmt w:val="bullet"/>
+      <w:lvlText w:val=""/>
+      <w:lvlJc w:val="left"/>
+      <w:pPr>
+        <w:tabs>
+          <w:tab w:val="num" w:pos="3600"/>
+        </w:tabs>
+        <w:ind w:left="3600" w:hanging="360"/>
+      </w:pPr>
+      <w:rPr>
+        <w:rFonts w:ascii="Wingdings" w:hAnsi="Wingdings" w:hint="default"/>
+        <w:sz w:val="20"/>
+      </w:rPr>
+    </w:lvl>
+    <w:lvl w:ilvl="5" w:tentative="1">
+      <w:start w:val="1"/>
+      <w:numFmt w:val="bullet"/>
+      <w:lvlText w:val=""/>
+      <w:lvlJc w:val="left"/>
+      <w:pPr>
+        <w:tabs>
+          <w:tab w:val="num" w:pos="4320"/>
+        </w:tabs>
+        <w:ind w:left="4320" w:hanging="360"/>
+      </w:pPr>
+      <w:rPr>
+        <w:rFonts w:ascii="Wingdings" w:hAnsi="Wingdings" w:hint="default"/>
+        <w:sz w:val="20"/>
+      </w:rPr>
+    </w:lvl>
+    <w:lvl w:ilvl="6" w:tentative="1">
+      <w:start w:val="1"/>
+      <w:numFmt w:val="bullet"/>
+      <w:lvlText w:val=""/>
+      <w:lvlJc w:val="left"/>
+      <w:pPr>
+        <w:tabs>
+          <w:tab w:val="num" w:pos="5040"/>
+        </w:tabs>
+        <w:ind w:left="5040" w:hanging="360"/>
+      </w:pPr>
+      <w:rPr>
+        <w:rFonts w:ascii="Wingdings" w:hAnsi="Wingdings" w:hint="default"/>
+        <w:sz w:val="20"/>
+      </w:rPr>
+    </w:lvl>
+    <w:lvl w:ilvl="7" w:tentative="1">
+      <w:start w:val="1"/>
+      <w:numFmt w:val="bullet"/>
+      <w:lvlText w:val=""/>
+      <w:lvlJc w:val="left"/>
+      <w:pPr>
+        <w:tabs>
+          <w:tab w:val="num" w:pos="5760"/>
+        </w:tabs>
+        <w:ind w:left="5760" w:hanging="360"/>
+      </w:pPr>
+      <w:rPr>
+        <w:rFonts w:ascii="Wingdings" w:hAnsi="Wingdings" w:hint="default"/>
+        <w:sz w:val="20"/>
+      </w:rPr>
+    </w:lvl>
+    <w:lvl w:ilvl="8" w:tentative="1">
+      <w:start w:val="1"/>
+      <w:numFmt w:val="bullet"/>
+      <w:lvlText w:val=""/>
+      <w:lvlJc w:val="left"/>
+      <w:pPr>
+        <w:tabs>
+          <w:tab w:val="num" w:pos="6480"/>
+        </w:tabs>
+        <w:ind w:left="6480" w:hanging="360"/>
+      </w:pPr>
+      <w:rPr>
+        <w:rFonts w:ascii="Wingdings" w:hAnsi="Wingdings" w:hint="default"/>
+        <w:sz w:val="20"/>
+      </w:rPr>
+    </w:lvl>
+  </w:abstractNum>
+  <w:abstractNum w:abstractNumId="15" w15:restartNumberingAfterBreak="0">
     <w:nsid w:val="254A4870"/>
     <w:multiLevelType w:val="multilevel"/>
     <w:tmpl w:val="57CEE0A0"/>
@@ -6681,7 +7846,7 @@
       </w:rPr>
     </w:lvl>
   </w:abstractNum>
-  <w:abstractNum w:abstractNumId="11" w15:restartNumberingAfterBreak="0">
+  <w:abstractNum w:abstractNumId="16" w15:restartNumberingAfterBreak="0">
     <w:nsid w:val="25BB329E"/>
     <w:multiLevelType w:val="hybridMultilevel"/>
     <w:tmpl w:val="6E88B30E"/>
@@ -6770,7 +7935,7 @@
       </w:pPr>
     </w:lvl>
   </w:abstractNum>
-  <w:abstractNum w:abstractNumId="12" w15:restartNumberingAfterBreak="0">
+  <w:abstractNum w:abstractNumId="17" w15:restartNumberingAfterBreak="0">
     <w:nsid w:val="25CD506F"/>
     <w:multiLevelType w:val="multilevel"/>
     <w:tmpl w:val="FA645330"/>
@@ -6919,7 +8084,7 @@
       </w:rPr>
     </w:lvl>
   </w:abstractNum>
-  <w:abstractNum w:abstractNumId="13" w15:restartNumberingAfterBreak="0">
+  <w:abstractNum w:abstractNumId="18" w15:restartNumberingAfterBreak="0">
     <w:nsid w:val="27ED7490"/>
     <w:multiLevelType w:val="multilevel"/>
     <w:tmpl w:val="090E9EB0"/>
@@ -7064,7 +8229,7 @@
       </w:rPr>
     </w:lvl>
   </w:abstractNum>
-  <w:abstractNum w:abstractNumId="14" w15:restartNumberingAfterBreak="0">
+  <w:abstractNum w:abstractNumId="19" w15:restartNumberingAfterBreak="0">
     <w:nsid w:val="298D51A3"/>
     <w:multiLevelType w:val="multilevel"/>
     <w:tmpl w:val="4DECCB5C"/>
@@ -7209,7 +8374,7 @@
       </w:rPr>
     </w:lvl>
   </w:abstractNum>
-  <w:abstractNum w:abstractNumId="15" w15:restartNumberingAfterBreak="0">
+  <w:abstractNum w:abstractNumId="20" w15:restartNumberingAfterBreak="0">
     <w:nsid w:val="2B0E6C75"/>
     <w:multiLevelType w:val="hybridMultilevel"/>
     <w:tmpl w:val="2A2639E4"/>
@@ -7298,7 +8463,7 @@
       </w:pPr>
     </w:lvl>
   </w:abstractNum>
-  <w:abstractNum w:abstractNumId="16" w15:restartNumberingAfterBreak="0">
+  <w:abstractNum w:abstractNumId="21" w15:restartNumberingAfterBreak="0">
     <w:nsid w:val="2F5A4FD5"/>
     <w:multiLevelType w:val="hybridMultilevel"/>
     <w:tmpl w:val="A9523EF8"/>
@@ -7387,7 +8552,7 @@
       </w:pPr>
     </w:lvl>
   </w:abstractNum>
-  <w:abstractNum w:abstractNumId="17" w15:restartNumberingAfterBreak="0">
+  <w:abstractNum w:abstractNumId="22" w15:restartNumberingAfterBreak="0">
     <w:nsid w:val="325C23BE"/>
     <w:multiLevelType w:val="multilevel"/>
     <w:tmpl w:val="BC1C07D8"/>
@@ -7536,7 +8701,7 @@
       </w:rPr>
     </w:lvl>
   </w:abstractNum>
-  <w:abstractNum w:abstractNumId="18" w15:restartNumberingAfterBreak="0">
+  <w:abstractNum w:abstractNumId="23" w15:restartNumberingAfterBreak="0">
     <w:nsid w:val="415B065E"/>
     <w:multiLevelType w:val="hybridMultilevel"/>
     <w:tmpl w:val="28048E26"/>
@@ -7649,7 +8814,7 @@
       </w:rPr>
     </w:lvl>
   </w:abstractNum>
-  <w:abstractNum w:abstractNumId="19" w15:restartNumberingAfterBreak="0">
+  <w:abstractNum w:abstractNumId="24" w15:restartNumberingAfterBreak="0">
     <w:nsid w:val="48843790"/>
     <w:multiLevelType w:val="multilevel"/>
     <w:tmpl w:val="B8E26D2C"/>
@@ -7798,7 +8963,7 @@
       </w:rPr>
     </w:lvl>
   </w:abstractNum>
-  <w:abstractNum w:abstractNumId="20" w15:restartNumberingAfterBreak="0">
+  <w:abstractNum w:abstractNumId="25" w15:restartNumberingAfterBreak="0">
     <w:nsid w:val="4929743C"/>
     <w:multiLevelType w:val="multilevel"/>
     <w:tmpl w:val="FAB8F7FC"/>
@@ -7947,7 +9112,7 @@
       </w:rPr>
     </w:lvl>
   </w:abstractNum>
-  <w:abstractNum w:abstractNumId="21" w15:restartNumberingAfterBreak="0">
+  <w:abstractNum w:abstractNumId="26" w15:restartNumberingAfterBreak="0">
     <w:nsid w:val="49DA71C0"/>
     <w:multiLevelType w:val="hybridMultilevel"/>
     <w:tmpl w:val="59B4ABEA"/>
@@ -8033,7 +9198,7 @@
       </w:pPr>
     </w:lvl>
   </w:abstractNum>
-  <w:abstractNum w:abstractNumId="22" w15:restartNumberingAfterBreak="0">
+  <w:abstractNum w:abstractNumId="27" w15:restartNumberingAfterBreak="0">
     <w:nsid w:val="4DAA386A"/>
     <w:multiLevelType w:val="multilevel"/>
     <w:tmpl w:val="CED0BC30"/>
@@ -8178,7 +9343,7 @@
       </w:rPr>
     </w:lvl>
   </w:abstractNum>
-  <w:abstractNum w:abstractNumId="23" w15:restartNumberingAfterBreak="0">
+  <w:abstractNum w:abstractNumId="28" w15:restartNumberingAfterBreak="0">
     <w:nsid w:val="51D759A2"/>
     <w:multiLevelType w:val="multilevel"/>
     <w:tmpl w:val="A9BC443E"/>
@@ -8327,7 +9492,7 @@
       </w:rPr>
     </w:lvl>
   </w:abstractNum>
-  <w:abstractNum w:abstractNumId="24" w15:restartNumberingAfterBreak="0">
+  <w:abstractNum w:abstractNumId="29" w15:restartNumberingAfterBreak="0">
     <w:nsid w:val="54A517FD"/>
     <w:multiLevelType w:val="hybridMultilevel"/>
     <w:tmpl w:val="2F2CFFC0"/>
@@ -8416,7 +9581,7 @@
       </w:pPr>
     </w:lvl>
   </w:abstractNum>
-  <w:abstractNum w:abstractNumId="25" w15:restartNumberingAfterBreak="0">
+  <w:abstractNum w:abstractNumId="30" w15:restartNumberingAfterBreak="0">
     <w:nsid w:val="56DC7288"/>
     <w:multiLevelType w:val="hybridMultilevel"/>
     <w:tmpl w:val="350A37AC"/>
@@ -8505,7 +9670,7 @@
       </w:pPr>
     </w:lvl>
   </w:abstractNum>
-  <w:abstractNum w:abstractNumId="26" w15:restartNumberingAfterBreak="0">
+  <w:abstractNum w:abstractNumId="31" w15:restartNumberingAfterBreak="0">
     <w:nsid w:val="5804513C"/>
     <w:multiLevelType w:val="multilevel"/>
     <w:tmpl w:val="7A7C82E2"/>
@@ -8654,7 +9819,7 @@
       </w:rPr>
     </w:lvl>
   </w:abstractNum>
-  <w:abstractNum w:abstractNumId="27" w15:restartNumberingAfterBreak="0">
+  <w:abstractNum w:abstractNumId="32" w15:restartNumberingAfterBreak="0">
     <w:nsid w:val="5BA340C7"/>
     <w:multiLevelType w:val="multilevel"/>
     <w:tmpl w:val="BAB2F552"/>
@@ -8803,7 +9968,7 @@
       </w:rPr>
     </w:lvl>
   </w:abstractNum>
-  <w:abstractNum w:abstractNumId="28" w15:restartNumberingAfterBreak="0">
+  <w:abstractNum w:abstractNumId="33" w15:restartNumberingAfterBreak="0">
     <w:nsid w:val="60377BB2"/>
     <w:multiLevelType w:val="hybridMultilevel"/>
     <w:tmpl w:val="B1185F40"/>
@@ -8892,7 +10057,156 @@
       </w:pPr>
     </w:lvl>
   </w:abstractNum>
-  <w:abstractNum w:abstractNumId="29" w15:restartNumberingAfterBreak="0">
+  <w:abstractNum w:abstractNumId="34" w15:restartNumberingAfterBreak="0">
+    <w:nsid w:val="684E5199"/>
+    <w:multiLevelType w:val="multilevel"/>
+    <w:tmpl w:val="3C527900"/>
+    <w:lvl w:ilvl="0">
+      <w:start w:val="1"/>
+      <w:numFmt w:val="bullet"/>
+      <w:lvlText w:val=""/>
+      <w:lvlJc w:val="left"/>
+      <w:pPr>
+        <w:tabs>
+          <w:tab w:val="num" w:pos="720"/>
+        </w:tabs>
+        <w:ind w:left="720" w:hanging="360"/>
+      </w:pPr>
+      <w:rPr>
+        <w:rFonts w:ascii="Symbol" w:hAnsi="Symbol" w:hint="default"/>
+        <w:sz w:val="20"/>
+      </w:rPr>
+    </w:lvl>
+    <w:lvl w:ilvl="1" w:tentative="1">
+      <w:start w:val="1"/>
+      <w:numFmt w:val="bullet"/>
+      <w:lvlText w:val="o"/>
+      <w:lvlJc w:val="left"/>
+      <w:pPr>
+        <w:tabs>
+          <w:tab w:val="num" w:pos="1440"/>
+        </w:tabs>
+        <w:ind w:left="1440" w:hanging="360"/>
+      </w:pPr>
+      <w:rPr>
+        <w:rFonts w:ascii="Courier New" w:hAnsi="Courier New" w:hint="default"/>
+        <w:sz w:val="20"/>
+      </w:rPr>
+    </w:lvl>
+    <w:lvl w:ilvl="2" w:tentative="1">
+      <w:start w:val="1"/>
+      <w:numFmt w:val="bullet"/>
+      <w:lvlText w:val=""/>
+      <w:lvlJc w:val="left"/>
+      <w:pPr>
+        <w:tabs>
+          <w:tab w:val="num" w:pos="2160"/>
+        </w:tabs>
+        <w:ind w:left="2160" w:hanging="360"/>
+      </w:pPr>
+      <w:rPr>
+        <w:rFonts w:ascii="Wingdings" w:hAnsi="Wingdings" w:hint="default"/>
+        <w:sz w:val="20"/>
+      </w:rPr>
+    </w:lvl>
+    <w:lvl w:ilvl="3" w:tentative="1">
+      <w:start w:val="1"/>
+      <w:numFmt w:val="bullet"/>
+      <w:lvlText w:val=""/>
+      <w:lvlJc w:val="left"/>
+      <w:pPr>
+        <w:tabs>
+          <w:tab w:val="num" w:pos="2880"/>
+        </w:tabs>
+        <w:ind w:left="2880" w:hanging="360"/>
+      </w:pPr>
+      <w:rPr>
+        <w:rFonts w:ascii="Wingdings" w:hAnsi="Wingdings" w:hint="default"/>
+        <w:sz w:val="20"/>
+      </w:rPr>
+    </w:lvl>
+    <w:lvl w:ilvl="4" w:tentative="1">
+      <w:start w:val="1"/>
+      <w:numFmt w:val="bullet"/>
+      <w:lvlText w:val=""/>
+      <w:lvlJc w:val="left"/>
+      <w:pPr>
+        <w:tabs>
+          <w:tab w:val="num" w:pos="3600"/>
+        </w:tabs>
+        <w:ind w:left="3600" w:hanging="360"/>
+      </w:pPr>
+      <w:rPr>
+        <w:rFonts w:ascii="Wingdings" w:hAnsi="Wingdings" w:hint="default"/>
+        <w:sz w:val="20"/>
+      </w:rPr>
+    </w:lvl>
+    <w:lvl w:ilvl="5" w:tentative="1">
+      <w:start w:val="1"/>
+      <w:numFmt w:val="bullet"/>
+      <w:lvlText w:val=""/>
+      <w:lvlJc w:val="left"/>
+      <w:pPr>
+        <w:tabs>
+          <w:tab w:val="num" w:pos="4320"/>
+        </w:tabs>
+        <w:ind w:left="4320" w:hanging="360"/>
+      </w:pPr>
+      <w:rPr>
+        <w:rFonts w:ascii="Wingdings" w:hAnsi="Wingdings" w:hint="default"/>
+        <w:sz w:val="20"/>
+      </w:rPr>
+    </w:lvl>
+    <w:lvl w:ilvl="6" w:tentative="1">
+      <w:start w:val="1"/>
+      <w:numFmt w:val="bullet"/>
+      <w:lvlText w:val=""/>
+      <w:lvlJc w:val="left"/>
+      <w:pPr>
+        <w:tabs>
+          <w:tab w:val="num" w:pos="5040"/>
+        </w:tabs>
+        <w:ind w:left="5040" w:hanging="360"/>
+      </w:pPr>
+      <w:rPr>
+        <w:rFonts w:ascii="Wingdings" w:hAnsi="Wingdings" w:hint="default"/>
+        <w:sz w:val="20"/>
+      </w:rPr>
+    </w:lvl>
+    <w:lvl w:ilvl="7" w:tentative="1">
+      <w:start w:val="1"/>
+      <w:numFmt w:val="bullet"/>
+      <w:lvlText w:val=""/>
+      <w:lvlJc w:val="left"/>
+      <w:pPr>
+        <w:tabs>
+          <w:tab w:val="num" w:pos="5760"/>
+        </w:tabs>
+        <w:ind w:left="5760" w:hanging="360"/>
+      </w:pPr>
+      <w:rPr>
+        <w:rFonts w:ascii="Wingdings" w:hAnsi="Wingdings" w:hint="default"/>
+        <w:sz w:val="20"/>
+      </w:rPr>
+    </w:lvl>
+    <w:lvl w:ilvl="8" w:tentative="1">
+      <w:start w:val="1"/>
+      <w:numFmt w:val="bullet"/>
+      <w:lvlText w:val=""/>
+      <w:lvlJc w:val="left"/>
+      <w:pPr>
+        <w:tabs>
+          <w:tab w:val="num" w:pos="6480"/>
+        </w:tabs>
+        <w:ind w:left="6480" w:hanging="360"/>
+      </w:pPr>
+      <w:rPr>
+        <w:rFonts w:ascii="Wingdings" w:hAnsi="Wingdings" w:hint="default"/>
+        <w:sz w:val="20"/>
+      </w:rPr>
+    </w:lvl>
+  </w:abstractNum>
+  <w:abstractNum w:abstractNumId="35" w15:restartNumberingAfterBreak="0">
     <w:nsid w:val="68F01D58"/>
     <w:multiLevelType w:val="hybridMultilevel"/>
     <w:tmpl w:val="F86040A8"/>
@@ -8981,7 +10295,7 @@
       </w:pPr>
     </w:lvl>
   </w:abstractNum>
-  <w:abstractNum w:abstractNumId="30" w15:restartNumberingAfterBreak="0">
+  <w:abstractNum w:abstractNumId="36" w15:restartNumberingAfterBreak="0">
     <w:nsid w:val="6D180B33"/>
     <w:multiLevelType w:val="hybridMultilevel"/>
     <w:tmpl w:val="8660A106"/>
@@ -9094,7 +10408,7 @@
       </w:rPr>
     </w:lvl>
   </w:abstractNum>
-  <w:abstractNum w:abstractNumId="31" w15:restartNumberingAfterBreak="0">
+  <w:abstractNum w:abstractNumId="37" w15:restartNumberingAfterBreak="0">
     <w:nsid w:val="6D4B1C38"/>
     <w:multiLevelType w:val="hybridMultilevel"/>
     <w:tmpl w:val="42BA5C44"/>
@@ -9183,7 +10497,7 @@
       </w:pPr>
     </w:lvl>
   </w:abstractNum>
-  <w:abstractNum w:abstractNumId="32" w15:restartNumberingAfterBreak="0">
+  <w:abstractNum w:abstractNumId="38" w15:restartNumberingAfterBreak="0">
     <w:nsid w:val="70B1093D"/>
     <w:multiLevelType w:val="hybridMultilevel"/>
     <w:tmpl w:val="772A297A"/>
@@ -9272,7 +10586,7 @@
       </w:pPr>
     </w:lvl>
   </w:abstractNum>
-  <w:abstractNum w:abstractNumId="33" w15:restartNumberingAfterBreak="0">
+  <w:abstractNum w:abstractNumId="39" w15:restartNumberingAfterBreak="0">
     <w:nsid w:val="77345A42"/>
     <w:multiLevelType w:val="hybridMultilevel"/>
     <w:tmpl w:val="BADC09BC"/>
@@ -9385,7 +10699,7 @@
       </w:rPr>
     </w:lvl>
   </w:abstractNum>
-  <w:abstractNum w:abstractNumId="34" w15:restartNumberingAfterBreak="0">
+  <w:abstractNum w:abstractNumId="40" w15:restartNumberingAfterBreak="0">
     <w:nsid w:val="7DD22D29"/>
     <w:multiLevelType w:val="hybridMultilevel"/>
     <w:tmpl w:val="91CA55E0"/>
@@ -9499,115 +10813,115 @@
     </w:lvl>
   </w:abstractNum>
   <w:num w:numId="1" w16cid:durableId="1683821916">
-    <w:abstractNumId w:val="5"/>
+    <w:abstractNumId w:val="6"/>
   </w:num>
   <w:num w:numId="2" w16cid:durableId="1407147860">
-    <w:abstractNumId w:val="24"/>
+    <w:abstractNumId w:val="29"/>
   </w:num>
   <w:num w:numId="3" w16cid:durableId="692461375">
-    <w:abstractNumId w:val="30"/>
+    <w:abstractNumId w:val="36"/>
   </w:num>
   <w:num w:numId="4" w16cid:durableId="614755802">
-    <w:abstractNumId w:val="24"/>
+    <w:abstractNumId w:val="29"/>
     <w:lvlOverride w:ilvl="0">
       <w:startOverride w:val="1"/>
     </w:lvlOverride>
   </w:num>
   <w:num w:numId="5" w16cid:durableId="1563830017">
-    <w:abstractNumId w:val="25"/>
+    <w:abstractNumId w:val="30"/>
   </w:num>
   <w:num w:numId="6" w16cid:durableId="1059208498">
-    <w:abstractNumId w:val="33"/>
+    <w:abstractNumId w:val="39"/>
   </w:num>
   <w:num w:numId="7" w16cid:durableId="1172404795">
     <w:abstractNumId w:val="3"/>
   </w:num>
   <w:num w:numId="8" w16cid:durableId="159583310">
-    <w:abstractNumId w:val="18"/>
+    <w:abstractNumId w:val="23"/>
   </w:num>
   <w:num w:numId="9" w16cid:durableId="2052414663">
     <w:abstractNumId w:val="2"/>
   </w:num>
   <w:num w:numId="10" w16cid:durableId="1879582908">
-    <w:abstractNumId w:val="34"/>
+    <w:abstractNumId w:val="40"/>
   </w:num>
   <w:num w:numId="11" w16cid:durableId="112291081">
     <w:abstractNumId w:val="1"/>
   </w:num>
   <w:num w:numId="12" w16cid:durableId="1125585505">
-    <w:abstractNumId w:val="26"/>
+    <w:abstractNumId w:val="31"/>
   </w:num>
   <w:num w:numId="13" w16cid:durableId="103572278">
-    <w:abstractNumId w:val="16"/>
+    <w:abstractNumId w:val="21"/>
   </w:num>
   <w:num w:numId="14" w16cid:durableId="1344742028">
+    <w:abstractNumId w:val="20"/>
+  </w:num>
+  <w:num w:numId="15" w16cid:durableId="1009677825">
+    <w:abstractNumId w:val="33"/>
+  </w:num>
+  <w:num w:numId="16" w16cid:durableId="1883705723">
     <w:abstractNumId w:val="15"/>
   </w:num>
-  <w:num w:numId="15" w16cid:durableId="1009677825">
+  <w:num w:numId="17" w16cid:durableId="838544053">
+    <w:abstractNumId w:val="27"/>
+  </w:num>
+  <w:num w:numId="18" w16cid:durableId="727415911">
     <w:abstractNumId w:val="28"/>
   </w:num>
-  <w:num w:numId="16" w16cid:durableId="1883705723">
-    <w:abstractNumId w:val="10"/>
-  </w:num>
-  <w:num w:numId="17" w16cid:durableId="838544053">
-    <w:abstractNumId w:val="22"/>
-  </w:num>
-  <w:num w:numId="18" w16cid:durableId="727415911">
-    <w:abstractNumId w:val="23"/>
-  </w:num>
   <w:num w:numId="19" w16cid:durableId="2028870849">
-    <w:abstractNumId w:val="13"/>
+    <w:abstractNumId w:val="18"/>
   </w:num>
   <w:num w:numId="20" w16cid:durableId="1396735476">
-    <w:abstractNumId w:val="19"/>
+    <w:abstractNumId w:val="24"/>
   </w:num>
   <w:num w:numId="21" w16cid:durableId="1433474199">
-    <w:abstractNumId w:val="8"/>
+    <w:abstractNumId w:val="10"/>
   </w:num>
   <w:num w:numId="22" w16cid:durableId="1551653802">
     <w:abstractNumId w:val="0"/>
   </w:num>
   <w:num w:numId="23" w16cid:durableId="2134446700">
-    <w:abstractNumId w:val="29"/>
+    <w:abstractNumId w:val="35"/>
   </w:num>
   <w:num w:numId="24" w16cid:durableId="1489439092">
-    <w:abstractNumId w:val="12"/>
+    <w:abstractNumId w:val="17"/>
   </w:num>
   <w:num w:numId="25" w16cid:durableId="1360617785">
-    <w:abstractNumId w:val="31"/>
+    <w:abstractNumId w:val="37"/>
   </w:num>
   <w:num w:numId="26" w16cid:durableId="664863009">
-    <w:abstractNumId w:val="17"/>
+    <w:abstractNumId w:val="22"/>
   </w:num>
   <w:num w:numId="27" w16cid:durableId="523786433">
+    <w:abstractNumId w:val="38"/>
+  </w:num>
+  <w:num w:numId="28" w16cid:durableId="2023621935">
     <w:abstractNumId w:val="32"/>
   </w:num>
-  <w:num w:numId="28" w16cid:durableId="2023621935">
-    <w:abstractNumId w:val="27"/>
-  </w:num>
   <w:num w:numId="29" w16cid:durableId="346297242">
-    <w:abstractNumId w:val="11"/>
+    <w:abstractNumId w:val="16"/>
   </w:num>
   <w:num w:numId="30" w16cid:durableId="1088044633">
     <w:abstractNumId w:val="4"/>
   </w:num>
   <w:num w:numId="31" w16cid:durableId="1125554">
+    <w:abstractNumId w:val="12"/>
+  </w:num>
+  <w:num w:numId="32" w16cid:durableId="1766731087">
+    <w:abstractNumId w:val="25"/>
+  </w:num>
+  <w:num w:numId="33" w16cid:durableId="863636619">
+    <w:abstractNumId w:val="19"/>
+  </w:num>
+  <w:num w:numId="34" w16cid:durableId="1075056634">
     <w:abstractNumId w:val="9"/>
   </w:num>
-  <w:num w:numId="32" w16cid:durableId="1766731087">
-    <w:abstractNumId w:val="20"/>
-  </w:num>
-  <w:num w:numId="33" w16cid:durableId="863636619">
-    <w:abstractNumId w:val="14"/>
-  </w:num>
-  <w:num w:numId="34" w16cid:durableId="1075056634">
-    <w:abstractNumId w:val="7"/>
-  </w:num>
   <w:num w:numId="35" w16cid:durableId="1859005499">
-    <w:abstractNumId w:val="6"/>
+    <w:abstractNumId w:val="8"/>
   </w:num>
   <w:num w:numId="36" w16cid:durableId="1134636656">
-    <w:abstractNumId w:val="6"/>
+    <w:abstractNumId w:val="8"/>
     <w:lvlOverride w:ilvl="0">
       <w:startOverride w:val="1"/>
     </w:lvlOverride>
@@ -9637,10 +10951,28 @@
     </w:lvlOverride>
   </w:num>
   <w:num w:numId="37" w16cid:durableId="1211265244">
-    <w:abstractNumId w:val="6"/>
+    <w:abstractNumId w:val="8"/>
   </w:num>
   <w:num w:numId="38" w16cid:durableId="1409956088">
-    <w:abstractNumId w:val="21"/>
+    <w:abstractNumId w:val="26"/>
+  </w:num>
+  <w:num w:numId="39" w16cid:durableId="1766338716">
+    <w:abstractNumId w:val="14"/>
+  </w:num>
+  <w:num w:numId="40" w16cid:durableId="1225801171">
+    <w:abstractNumId w:val="7"/>
+  </w:num>
+  <w:num w:numId="41" w16cid:durableId="836918401">
+    <w:abstractNumId w:val="5"/>
+  </w:num>
+  <w:num w:numId="42" w16cid:durableId="413479562">
+    <w:abstractNumId w:val="11"/>
+  </w:num>
+  <w:num w:numId="43" w16cid:durableId="800996494">
+    <w:abstractNumId w:val="13"/>
+  </w:num>
+  <w:num w:numId="44" w16cid:durableId="1019040938">
+    <w:abstractNumId w:val="34"/>
   </w:num>
   <w:numIdMacAtCleanup w:val="12"/>
 </w:numbering>
@@ -10159,6 +11491,7 @@
   <w:style w:type="character" w:default="1" w:styleId="DefaultParagraphFont">
     <w:name w:val="Default Paragraph Font"/>
     <w:uiPriority w:val="1"/>
+    <w:semiHidden/>
     <w:unhideWhenUsed/>
   </w:style>
   <w:style w:type="table" w:default="1" w:styleId="TableNormal">

</xml_diff>

<commit_message>
Edit report + add requirement from lecturer
</commit_message>
<xml_diff>
--- a/report/N21DCCN066_NguyenNgocThienPhuc.docx
+++ b/report/N21DCCN066_NguyenNgocThienPhuc.docx
@@ -5038,493 +5038,6 @@
         <w:t>Đồng bộ sách đã tải giữa các thiết bị qua cloud.</w:t>
       </w:r>
     </w:p>
-    <w:p>
-      <w:r>
-        <w:br w:type="column"/>
-      </w:r>
-    </w:p>
-    <w:tbl>
-      <w:tblPr>
-        <w:tblW w:w="0" w:type="auto"/>
-        <w:tblCellMar>
-          <w:top w:w="15" w:type="dxa"/>
-          <w:left w:w="15" w:type="dxa"/>
-          <w:bottom w:w="15" w:type="dxa"/>
-          <w:right w:w="15" w:type="dxa"/>
-        </w:tblCellMar>
-        <w:tblLook w:val="04A0" w:firstRow="1" w:lastRow="0" w:firstColumn="1" w:lastColumn="0" w:noHBand="0" w:noVBand="1"/>
-      </w:tblPr>
-      <w:tblGrid>
-        <w:gridCol w:w="6245"/>
-        <w:gridCol w:w="282"/>
-      </w:tblGrid>
-      <w:tr>
-        <w:tc>
-          <w:tcPr>
-            <w:tcW w:w="0" w:type="auto"/>
-            <w:gridSpan w:val="2"/>
-            <w:tcMar>
-              <w:top w:w="0" w:type="dxa"/>
-              <w:left w:w="108" w:type="dxa"/>
-              <w:bottom w:w="0" w:type="dxa"/>
-              <w:right w:w="108" w:type="dxa"/>
-            </w:tcMar>
-            <w:hideMark/>
-          </w:tcPr>
-          <w:p>
-            <w:r>
-              <w:rPr>
-                <w:b/>
-                <w:bCs/>
-              </w:rPr>
-              <w:t>HỌC VIỆN CÔNG NGHỆ BƯU CHÍNH VIỄN THÔNG</w:t>
-            </w:r>
-          </w:p>
-          <w:p>
-            <w:r>
-              <w:rPr>
-                <w:b/>
-                <w:bCs/>
-              </w:rPr>
-              <w:t xml:space="preserve">KHOA: CÔNG NGHỆ THÔNG TIN </w:t>
-            </w:r>
-            <w:r>
-              <w:rPr>
-                <w:b/>
-                <w:bCs/>
-              </w:rPr>
-              <w:t>2</w:t>
-            </w:r>
-          </w:p>
-          <w:p/>
-        </w:tc>
-      </w:tr>
-      <w:tr>
-        <w:tc>
-          <w:tcPr>
-            <w:tcW w:w="0" w:type="auto"/>
-            <w:tcMar>
-              <w:top w:w="0" w:type="dxa"/>
-              <w:left w:w="108" w:type="dxa"/>
-              <w:bottom w:w="0" w:type="dxa"/>
-              <w:right w:w="108" w:type="dxa"/>
-            </w:tcMar>
-            <w:hideMark/>
-          </w:tcPr>
-          <w:p>
-            <w:r>
-              <w:t xml:space="preserve">Học phần: </w:t>
-            </w:r>
-            <w:r>
-              <w:rPr>
-                <w:b/>
-                <w:bCs/>
-              </w:rPr>
-              <w:t>Phát triển ứng dụng cho các thiết bị di động</w:t>
-            </w:r>
-          </w:p>
-          <w:p>
-            <w:r>
-              <w:t xml:space="preserve">Trình độ đào tạo: </w:t>
-            </w:r>
-            <w:r>
-              <w:rPr>
-                <w:b/>
-                <w:bCs/>
-              </w:rPr>
-              <w:t>Đại học</w:t>
-            </w:r>
-            <w:r>
-              <w:t>    </w:t>
-            </w:r>
-          </w:p>
-          <w:p>
-            <w:r>
-              <w:t xml:space="preserve">Hình thức đào tạo: </w:t>
-            </w:r>
-            <w:r>
-              <w:rPr>
-                <w:b/>
-                <w:bCs/>
-              </w:rPr>
-              <w:t>Chính qui</w:t>
-            </w:r>
-            <w:r>
-              <w:t>  </w:t>
-            </w:r>
-          </w:p>
-        </w:tc>
-        <w:tc>
-          <w:tcPr>
-            <w:tcW w:w="0" w:type="auto"/>
-            <w:tcMar>
-              <w:top w:w="0" w:type="dxa"/>
-              <w:left w:w="108" w:type="dxa"/>
-              <w:bottom w:w="0" w:type="dxa"/>
-              <w:right w:w="108" w:type="dxa"/>
-            </w:tcMar>
-            <w:hideMark/>
-          </w:tcPr>
-          <w:p>
-            <w:r>
-              <w:t> </w:t>
-            </w:r>
-          </w:p>
-        </w:tc>
-      </w:tr>
-    </w:tbl>
-    <w:p>
-      <w:r>
-        <w:rPr>
-          <w:b/>
-          <w:bCs/>
-        </w:rPr>
-        <w:t>THÔNG TIN ĐỀ TÀI DỰ ÁN </w:t>
-      </w:r>
-    </w:p>
-    <w:p>
-      <w:r>
-        <w:rPr>
-          <w:b/>
-          <w:bCs/>
-        </w:rPr>
-        <w:t xml:space="preserve">ĐỀ TÀI SỐ </w:t>
-      </w:r>
-      <w:r>
-        <w:rPr>
-          <w:b/>
-          <w:bCs/>
-        </w:rPr>
-        <w:t>6</w:t>
-      </w:r>
-    </w:p>
-    <w:p>
-      <w:pPr>
-        <w:pStyle w:val="NormalWeb"/>
-      </w:pPr>
-      <w:r>
-        <w:rPr>
-          <w:rStyle w:val="Strong"/>
-          <w:rFonts w:eastAsiaTheme="majorEastAsia"/>
-        </w:rPr>
-        <w:t>1. Tên đề tài:</w:t>
-      </w:r>
-      <w:r>
-        <w:t xml:space="preserve"> Xây dựng ứng dụng tải sách điện tử (E-Book Downloader App)</w:t>
-      </w:r>
-    </w:p>
-    <w:p>
-      <w:pPr>
-        <w:pStyle w:val="NormalWeb"/>
-      </w:pPr>
-      <w:r>
-        <w:rPr>
-          <w:rStyle w:val="Strong"/>
-          <w:rFonts w:eastAsiaTheme="majorEastAsia"/>
-        </w:rPr>
-        <w:t>2. Số lượng sinh viên yêu cầu:</w:t>
-      </w:r>
-      <w:r>
-        <w:t xml:space="preserve"> 2 sinh viên</w:t>
-      </w:r>
-    </w:p>
-    <w:p>
-      <w:pPr>
-        <w:pStyle w:val="NormalWeb"/>
-      </w:pPr>
-      <w:r>
-        <w:rPr>
-          <w:rStyle w:val="Strong"/>
-          <w:rFonts w:eastAsiaTheme="majorEastAsia"/>
-        </w:rPr>
-        <w:t>3. Mô tả đề tài</w:t>
-      </w:r>
-    </w:p>
-    <w:p>
-      <w:pPr>
-        <w:pStyle w:val="NormalWeb"/>
-      </w:pPr>
-      <w:r>
-        <w:rPr>
-          <w:rStyle w:val="Strong"/>
-          <w:rFonts w:eastAsiaTheme="majorEastAsia"/>
-        </w:rPr>
-        <w:t>Các yêu cầu chính của đề tài:</w:t>
-      </w:r>
-    </w:p>
-    <w:p>
-      <w:pPr>
-        <w:pStyle w:val="NormalWeb"/>
-      </w:pPr>
-      <w:r>
-        <w:rPr>
-          <w:rStyle w:val="Strong"/>
-          <w:rFonts w:eastAsiaTheme="majorEastAsia"/>
-        </w:rPr>
-        <w:t>Danh mục sách:</w:t>
-      </w:r>
-    </w:p>
-    <w:p>
-      <w:pPr>
-        <w:pStyle w:val="NormalWeb"/>
-        <w:numPr>
-          <w:ilvl w:val="0"/>
-          <w:numId w:val="39"/>
-        </w:numPr>
-      </w:pPr>
-      <w:r>
-        <w:t>Tìm kiếm theo tên sách, tác giả, thể loại.</w:t>
-      </w:r>
-    </w:p>
-    <w:p>
-      <w:pPr>
-        <w:pStyle w:val="NormalWeb"/>
-      </w:pPr>
-      <w:r>
-        <w:rPr>
-          <w:rStyle w:val="Strong"/>
-          <w:rFonts w:eastAsiaTheme="majorEastAsia"/>
-        </w:rPr>
-        <w:t>Chi tiết sách download sách:</w:t>
-      </w:r>
-    </w:p>
-    <w:p>
-      <w:pPr>
-        <w:pStyle w:val="NormalWeb"/>
-        <w:numPr>
-          <w:ilvl w:val="0"/>
-          <w:numId w:val="40"/>
-        </w:numPr>
-      </w:pPr>
-      <w:r>
-        <w:t>Hiển thị thông tin chi tiết: tên sách, mô tả, ảnh bìa, số trang, thể loại, dung lượng, tác giả.</w:t>
-      </w:r>
-    </w:p>
-    <w:p>
-      <w:pPr>
-        <w:pStyle w:val="NormalWeb"/>
-        <w:numPr>
-          <w:ilvl w:val="0"/>
-          <w:numId w:val="40"/>
-        </w:numPr>
-      </w:pPr>
-      <w:r>
-        <w:t>Cho phép người dùng tải sách về thiết bị (mô phỏng).</w:t>
-      </w:r>
-    </w:p>
-    <w:p>
-      <w:pPr>
-        <w:pStyle w:val="NormalWeb"/>
-        <w:rPr>
-          <w:rStyle w:val="Strong"/>
-          <w:rFonts w:eastAsiaTheme="majorEastAsia"/>
-        </w:rPr>
-      </w:pPr>
-      <w:r>
-        <w:rPr>
-          <w:rStyle w:val="Strong"/>
-          <w:rFonts w:eastAsiaTheme="majorEastAsia"/>
-        </w:rPr>
-        <w:t>Quản lý upload</w:t>
-      </w:r>
-      <w:r>
-        <w:rPr>
-          <w:rStyle w:val="Strong"/>
-          <w:rFonts w:eastAsiaTheme="majorEastAsia"/>
-        </w:rPr>
-        <w:t xml:space="preserve"> sách:</w:t>
-      </w:r>
-    </w:p>
-    <w:p>
-      <w:pPr>
-        <w:pStyle w:val="NormalWeb"/>
-        <w:numPr>
-          <w:ilvl w:val="0"/>
-          <w:numId w:val="40"/>
-        </w:numPr>
-        <w:rPr>
-          <w:b/>
-          <w:bCs/>
-        </w:rPr>
-      </w:pPr>
-      <w:r>
-        <w:t>Upload sách và điền thông tin sách.</w:t>
-      </w:r>
-    </w:p>
-    <w:p>
-      <w:pPr>
-        <w:pStyle w:val="NormalWeb"/>
-        <w:numPr>
-          <w:ilvl w:val="0"/>
-          <w:numId w:val="40"/>
-        </w:numPr>
-        <w:rPr>
-          <w:b/>
-          <w:bCs/>
-        </w:rPr>
-      </w:pPr>
-      <w:r>
-        <w:t>Xem danh sách các sách đã upload.</w:t>
-      </w:r>
-    </w:p>
-    <w:p>
-      <w:pPr>
-        <w:pStyle w:val="NormalWeb"/>
-      </w:pPr>
-      <w:r>
-        <w:rPr>
-          <w:rStyle w:val="Strong"/>
-          <w:rFonts w:eastAsiaTheme="majorEastAsia"/>
-        </w:rPr>
-        <w:t>Quản lý sách đã download:</w:t>
-      </w:r>
-    </w:p>
-    <w:p>
-      <w:pPr>
-        <w:pStyle w:val="NormalWeb"/>
-        <w:numPr>
-          <w:ilvl w:val="0"/>
-          <w:numId w:val="41"/>
-        </w:numPr>
-      </w:pPr>
-      <w:r>
-        <w:t>Danh sách sách đã download.</w:t>
-      </w:r>
-    </w:p>
-    <w:p>
-      <w:pPr>
-        <w:pStyle w:val="NormalWeb"/>
-        <w:numPr>
-          <w:ilvl w:val="0"/>
-          <w:numId w:val="41"/>
-        </w:numPr>
-      </w:pPr>
-      <w:r>
-        <w:t>Xem chi tiết, đọc sách offline.</w:t>
-      </w:r>
-    </w:p>
-    <w:p>
-      <w:pPr>
-        <w:pStyle w:val="NormalWeb"/>
-      </w:pPr>
-      <w:r>
-        <w:rPr>
-          <w:rStyle w:val="Strong"/>
-          <w:rFonts w:eastAsiaTheme="majorEastAsia"/>
-        </w:rPr>
-        <w:t>Tài khoản người dùng:</w:t>
-      </w:r>
-    </w:p>
-    <w:p>
-      <w:pPr>
-        <w:pStyle w:val="NormalWeb"/>
-        <w:numPr>
-          <w:ilvl w:val="0"/>
-          <w:numId w:val="42"/>
-        </w:numPr>
-      </w:pPr>
-      <w:r>
-        <w:t>Đăng nhập thông qua tài khoản Google.</w:t>
-      </w:r>
-    </w:p>
-    <w:p>
-      <w:pPr>
-        <w:pStyle w:val="NormalWeb"/>
-        <w:numPr>
-          <w:ilvl w:val="0"/>
-          <w:numId w:val="42"/>
-        </w:numPr>
-      </w:pPr>
-      <w:r>
-        <w:lastRenderedPageBreak/>
-        <w:t>Lịch sử upload.</w:t>
-      </w:r>
-    </w:p>
-    <w:p>
-      <w:pPr>
-        <w:pStyle w:val="NormalWeb"/>
-      </w:pPr>
-      <w:r>
-        <w:rPr>
-          <w:rStyle w:val="Strong"/>
-          <w:rFonts w:eastAsiaTheme="majorEastAsia"/>
-        </w:rPr>
-        <w:t>Giao diện người dùng:</w:t>
-      </w:r>
-    </w:p>
-    <w:p>
-      <w:pPr>
-        <w:pStyle w:val="NormalWeb"/>
-        <w:numPr>
-          <w:ilvl w:val="0"/>
-          <w:numId w:val="43"/>
-        </w:numPr>
-      </w:pPr>
-      <w:r>
-        <w:t>Giao diện hiện đại, dễ sử dụng.</w:t>
-      </w:r>
-    </w:p>
-    <w:p>
-      <w:pPr>
-        <w:pStyle w:val="NormalWeb"/>
-      </w:pPr>
-      <w:r>
-        <w:rPr>
-          <w:rStyle w:val="Strong"/>
-          <w:rFonts w:eastAsiaTheme="majorEastAsia"/>
-        </w:rPr>
-        <w:t>4. Yêu cầu nhóm và học viên</w:t>
-      </w:r>
-    </w:p>
-    <w:p>
-      <w:pPr>
-        <w:pStyle w:val="NormalWeb"/>
-        <w:numPr>
-          <w:ilvl w:val="0"/>
-          <w:numId w:val="44"/>
-        </w:numPr>
-      </w:pPr>
-      <w:r>
-        <w:t>Thực hiện đúng tiến độ được giao.</w:t>
-      </w:r>
-    </w:p>
-    <w:p>
-      <w:pPr>
-        <w:pStyle w:val="NormalWeb"/>
-        <w:numPr>
-          <w:ilvl w:val="0"/>
-          <w:numId w:val="44"/>
-        </w:numPr>
-      </w:pPr>
-      <w:r>
-        <w:t>Mọi thành viên của nhóm tham gia phân tích, thiết kế kiến trúc và triển khai ứng dụng.</w:t>
-      </w:r>
-    </w:p>
-    <w:p>
-      <w:pPr>
-        <w:pStyle w:val="NormalWeb"/>
-        <w:numPr>
-          <w:ilvl w:val="0"/>
-          <w:numId w:val="44"/>
-        </w:numPr>
-      </w:pPr>
-      <w:r>
-        <w:t>Mỗi thành viên phải đảm nhận xây dựng tối thiểu 01 chức năng chính.</w:t>
-      </w:r>
-    </w:p>
-    <w:p>
-      <w:pPr>
-        <w:pStyle w:val="NormalWeb"/>
-        <w:numPr>
-          <w:ilvl w:val="0"/>
-          <w:numId w:val="44"/>
-        </w:numPr>
-      </w:pPr>
-      <w:r>
-        <w:t>Chuẩn bị đầy đủ báo cáo, tài liệu theo yêu cầu.</w:t>
-      </w:r>
-    </w:p>
-    <w:p/>
     <w:sectPr>
       <w:type w:val="continuous"/>
       <w:pgSz w:w="12240" w:h="15840"/>

</xml_diff>